<commit_message>
Update comment in releasenote
Signed-off-by: dyu4 <donna.yu@intel.com>
</commit_message>
<xml_diff>
--- a/docs/Releasenotes.docx
+++ b/docs/Releasenotes.docx
@@ -2493,8 +2493,6 @@
         </w:rPr>
         <w:t>Tables</w:t>
       </w:r>
-      <w:bookmarkStart w:id="3" w:name="_GoBack"/>
-      <w:bookmarkEnd w:id="3"/>
     </w:p>
     <w:p>
       <w:pPr>
@@ -7067,8 +7065,8 @@
           <w:lang w:eastAsia="zh-TW"/>
         </w:rPr>
       </w:pPr>
-      <w:bookmarkStart w:id="4" w:name="_Toc428761831"/>
-      <w:bookmarkStart w:id="5" w:name="_Toc431308718"/>
+      <w:bookmarkStart w:id="3" w:name="_Toc428761831"/>
+      <w:bookmarkStart w:id="4" w:name="_Toc431308718"/>
     </w:p>
     <w:p>
       <w:pPr>
@@ -7236,11 +7234,11 @@
           <w:rFonts w:cs="Intel Clear"/>
         </w:rPr>
       </w:pPr>
-      <w:bookmarkStart w:id="6" w:name="_Toc112736946"/>
-      <w:bookmarkStart w:id="7" w:name="_Toc125788471"/>
-      <w:bookmarkStart w:id="8" w:name="_Toc411413856"/>
-      <w:bookmarkStart w:id="9" w:name="_Toc411430817"/>
-      <w:bookmarkStart w:id="10" w:name="_Toc18580778"/>
+      <w:bookmarkStart w:id="5" w:name="_Toc112736946"/>
+      <w:bookmarkStart w:id="6" w:name="_Toc125788471"/>
+      <w:bookmarkStart w:id="7" w:name="_Toc411413856"/>
+      <w:bookmarkStart w:id="8" w:name="_Toc411430817"/>
+      <w:bookmarkStart w:id="9" w:name="_Toc18580778"/>
       <w:r>
         <w:rPr>
           <w:rFonts w:cs="Intel Clear"/>
@@ -7248,11 +7246,11 @@
         <w:lastRenderedPageBreak/>
         <w:t>Introduction</w:t>
       </w:r>
+      <w:bookmarkEnd w:id="5"/>
       <w:bookmarkEnd w:id="6"/>
       <w:bookmarkEnd w:id="7"/>
       <w:bookmarkEnd w:id="8"/>
       <w:bookmarkEnd w:id="9"/>
-      <w:bookmarkEnd w:id="10"/>
     </w:p>
     <w:p>
       <w:pPr>
@@ -7266,11 +7264,11 @@
       <w:pPr>
         <w:pStyle w:val="Heading2"/>
       </w:pPr>
-      <w:bookmarkStart w:id="11" w:name="_Toc18580779"/>
+      <w:bookmarkStart w:id="10" w:name="_Toc18580779"/>
       <w:r>
         <w:t>Purpose</w:t>
       </w:r>
-      <w:bookmarkEnd w:id="11"/>
+      <w:bookmarkEnd w:id="10"/>
     </w:p>
     <w:p>
       <w:pPr>
@@ -7412,10 +7410,10 @@
         </w:rPr>
         <w:t>README.</w:t>
       </w:r>
-      <w:bookmarkStart w:id="12" w:name="_System_Requirements"/>
-      <w:bookmarkStart w:id="13" w:name="_What's_New"/>
+      <w:bookmarkStart w:id="11" w:name="_System_Requirements"/>
+      <w:bookmarkStart w:id="12" w:name="_What's_New"/>
+      <w:bookmarkEnd w:id="11"/>
       <w:bookmarkEnd w:id="12"/>
-      <w:bookmarkEnd w:id="13"/>
       <w:r>
         <w:rPr>
           <w:rFonts w:ascii="Intel Clear" w:hAnsi="Intel Clear" w:cs="Intel Clear"/>
@@ -7434,13 +7432,13 @@
       <w:pPr>
         <w:pStyle w:val="Heading2"/>
       </w:pPr>
-      <w:bookmarkStart w:id="14" w:name="_Toc523136520"/>
-      <w:bookmarkStart w:id="15" w:name="_Toc18580780"/>
+      <w:bookmarkStart w:id="13" w:name="_Toc523136520"/>
+      <w:bookmarkStart w:id="14" w:name="_Toc18580780"/>
       <w:r>
         <w:t>Audience</w:t>
       </w:r>
+      <w:bookmarkEnd w:id="13"/>
       <w:bookmarkEnd w:id="14"/>
-      <w:bookmarkEnd w:id="15"/>
     </w:p>
     <w:p>
       <w:pPr>
@@ -7488,75 +7486,75 @@
       <w:pPr>
         <w:pStyle w:val="Heading2"/>
       </w:pPr>
-      <w:bookmarkStart w:id="16" w:name="_Toc523136521"/>
-      <w:bookmarkStart w:id="17" w:name="_Toc18580781"/>
+      <w:bookmarkStart w:id="15" w:name="_Toc523136521"/>
+      <w:bookmarkStart w:id="16" w:name="_Toc18580781"/>
       <w:r>
         <w:t>Acronyms</w:t>
       </w:r>
+      <w:bookmarkEnd w:id="15"/>
       <w:bookmarkEnd w:id="16"/>
+    </w:p>
+    <w:p>
+      <w:pPr>
+        <w:pStyle w:val="Body"/>
+      </w:pPr>
+      <w:r>
+        <w:t>The following acronyms are used in this document (arranged in alphabetic</w:t>
+      </w:r>
+      <w:r>
+        <w:t>al order).</w:t>
+      </w:r>
+    </w:p>
+    <w:p>
+      <w:pPr>
+        <w:pStyle w:val="Caption"/>
+      </w:pPr>
+      <w:bookmarkStart w:id="17" w:name="_Toc523136935"/>
+      <w:bookmarkStart w:id="18" w:name="_Toc18580799"/>
+      <w:r>
+        <w:t>Table</w:t>
+      </w:r>
+      <w:r>
+        <w:t xml:space="preserve"> </w:t>
+      </w:r>
+      <w:r>
+        <w:rPr>
+          <w:noProof/>
+        </w:rPr>
+        <w:fldChar w:fldCharType="begin"/>
+      </w:r>
+      <w:r>
+        <w:rPr>
+          <w:noProof/>
+        </w:rPr>
+        <w:instrText xml:space="preserve"> SEQ Table \* ARABIC </w:instrText>
+      </w:r>
+      <w:r>
+        <w:rPr>
+          <w:noProof/>
+        </w:rPr>
+        <w:fldChar w:fldCharType="separate"/>
+      </w:r>
+      <w:r>
+        <w:rPr>
+          <w:noProof/>
+        </w:rPr>
+        <w:t>1</w:t>
+      </w:r>
+      <w:r>
+        <w:rPr>
+          <w:noProof/>
+        </w:rPr>
+        <w:fldChar w:fldCharType="end"/>
+      </w:r>
+      <w:r>
+        <w:t xml:space="preserve"> </w:t>
+      </w:r>
+      <w:r>
+        <w:t>Acronyms Used in Document</w:t>
+      </w:r>
       <w:bookmarkEnd w:id="17"/>
-    </w:p>
-    <w:p>
-      <w:pPr>
-        <w:pStyle w:val="Body"/>
-      </w:pPr>
-      <w:r>
-        <w:t>The following acronyms are used in this document (arranged in alphabetic</w:t>
-      </w:r>
-      <w:r>
-        <w:t>al order).</w:t>
-      </w:r>
-    </w:p>
-    <w:p>
-      <w:pPr>
-        <w:pStyle w:val="Caption"/>
-      </w:pPr>
-      <w:bookmarkStart w:id="18" w:name="_Toc523136935"/>
-      <w:bookmarkStart w:id="19" w:name="_Toc18580799"/>
-      <w:r>
-        <w:t>Table</w:t>
-      </w:r>
-      <w:r>
-        <w:t xml:space="preserve"> </w:t>
-      </w:r>
-      <w:r>
-        <w:rPr>
-          <w:noProof/>
-        </w:rPr>
-        <w:fldChar w:fldCharType="begin"/>
-      </w:r>
-      <w:r>
-        <w:rPr>
-          <w:noProof/>
-        </w:rPr>
-        <w:instrText xml:space="preserve"> SEQ Table \* ARABIC </w:instrText>
-      </w:r>
-      <w:r>
-        <w:rPr>
-          <w:noProof/>
-        </w:rPr>
-        <w:fldChar w:fldCharType="separate"/>
-      </w:r>
-      <w:r>
-        <w:rPr>
-          <w:noProof/>
-        </w:rPr>
-        <w:t>1</w:t>
-      </w:r>
-      <w:r>
-        <w:rPr>
-          <w:noProof/>
-        </w:rPr>
-        <w:fldChar w:fldCharType="end"/>
-      </w:r>
-      <w:r>
-        <w:t xml:space="preserve"> </w:t>
-      </w:r>
-      <w:r>
-        <w:t>Acronyms Used in Document</w:t>
-      </w:r>
       <w:bookmarkEnd w:id="18"/>
-      <w:bookmarkEnd w:id="19"/>
     </w:p>
     <w:tbl>
       <w:tblPr>
@@ -7827,8 +7825,8 @@
           <w:rFonts w:cs="Intel Clear"/>
         </w:rPr>
       </w:pPr>
-      <w:bookmarkStart w:id="20" w:name="_Toc9638979"/>
-      <w:bookmarkStart w:id="21" w:name="_Toc18580782"/>
+      <w:bookmarkStart w:id="19" w:name="_Toc9638979"/>
+      <w:bookmarkStart w:id="20" w:name="_Toc18580782"/>
       <w:r>
         <w:rPr>
           <w:rFonts w:cs="Intel Clear"/>
@@ -7836,8 +7834,8 @@
         <w:lastRenderedPageBreak/>
         <w:t>New in This Release</w:t>
       </w:r>
+      <w:bookmarkEnd w:id="19"/>
       <w:bookmarkEnd w:id="20"/>
-      <w:bookmarkEnd w:id="21"/>
     </w:p>
     <w:p>
       <w:pPr>
@@ -7845,11 +7843,11 @@
         <w:adjustRightInd w:val="0"/>
         <w:contextualSpacing/>
       </w:pPr>
-      <w:bookmarkStart w:id="22" w:name="_Toc18580783"/>
+      <w:bookmarkStart w:id="21" w:name="_Toc18580783"/>
       <w:r>
         <w:t>New Features</w:t>
       </w:r>
-      <w:bookmarkEnd w:id="22"/>
+      <w:bookmarkEnd w:id="21"/>
     </w:p>
     <w:p>
       <w:pPr>
@@ -7918,10 +7916,7 @@
         <w:t xml:space="preserve">, HSD-ES RCR: </w:t>
       </w:r>
       <w:r>
-        <w:t xml:space="preserve"> </w:t>
-      </w:r>
-      <w:r>
-        <w:t>h</w:t>
+        <w:t xml:space="preserve"> h</w:t>
       </w:r>
       <w:r>
         <w:rPr>
@@ -7937,11 +7932,11 @@
         <w:adjustRightInd w:val="0"/>
         <w:contextualSpacing/>
       </w:pPr>
-      <w:bookmarkStart w:id="23" w:name="_Toc18580784"/>
+      <w:bookmarkStart w:id="22" w:name="_Toc18580784"/>
       <w:r>
         <w:t>Changes to Existing Features</w:t>
       </w:r>
-      <w:bookmarkEnd w:id="23"/>
+      <w:bookmarkEnd w:id="22"/>
     </w:p>
     <w:p>
       <w:pPr>
@@ -7964,11 +7959,11 @@
         <w:ind w:left="-1296" w:firstLine="0"/>
         <w:contextualSpacing/>
       </w:pPr>
-      <w:bookmarkStart w:id="24" w:name="_Toc18580785"/>
+      <w:bookmarkStart w:id="23" w:name="_Toc18580785"/>
       <w:r>
         <w:t>Unsupported or Discontinued Features</w:t>
       </w:r>
-      <w:bookmarkEnd w:id="24"/>
+      <w:bookmarkEnd w:id="23"/>
     </w:p>
     <w:p>
       <w:pPr>
@@ -8008,22 +8003,22 @@
         <w:pStyle w:val="Heading1"/>
         <w:pageBreakBefore w:val="0"/>
       </w:pPr>
-      <w:bookmarkStart w:id="25" w:name="_Toc18580786"/>
+      <w:bookmarkStart w:id="24" w:name="_Toc18580786"/>
       <w:r>
         <w:t>Fixed Issues</w:t>
       </w:r>
+      <w:bookmarkEnd w:id="24"/>
+    </w:p>
+    <w:p>
+      <w:pPr>
+        <w:pStyle w:val="Heading2"/>
+      </w:pPr>
+      <w:bookmarkStart w:id="25" w:name="_Toc18580787"/>
+      <w:bookmarkStart w:id="26" w:name="_Ref495051759"/>
+      <w:r>
+        <w:t>Overall</w:t>
+      </w:r>
       <w:bookmarkEnd w:id="25"/>
-    </w:p>
-    <w:p>
-      <w:pPr>
-        <w:pStyle w:val="Heading2"/>
-      </w:pPr>
-      <w:bookmarkStart w:id="26" w:name="_Ref495051759"/>
-      <w:bookmarkStart w:id="27" w:name="_Toc18580787"/>
-      <w:r>
-        <w:t>Overall</w:t>
-      </w:r>
-      <w:bookmarkEnd w:id="27"/>
     </w:p>
     <w:p>
       <w:pPr>
@@ -8142,12 +8137,12 @@
       <w:pPr>
         <w:pStyle w:val="Heading2"/>
       </w:pPr>
-      <w:bookmarkStart w:id="28" w:name="_Toc18580788"/>
+      <w:bookmarkStart w:id="27" w:name="_Toc18580788"/>
       <w:r>
         <w:lastRenderedPageBreak/>
         <w:t>SIIP Stitch Script</w:t>
       </w:r>
-      <w:bookmarkEnd w:id="28"/>
+      <w:bookmarkEnd w:id="27"/>
     </w:p>
     <w:p>
       <w:pPr>
@@ -8390,9 +8385,17 @@
     </w:p>
     <w:p>
       <w:pPr>
+        <w:pStyle w:val="Bullet0"/>
+      </w:pPr>
+      <w:r>
+        <w:t>Added RTC #305963, Support stitching GOP/PEIM GFX/VBT into IFWI image</w:t>
+      </w:r>
+    </w:p>
+    <w:p>
+      <w:pPr>
         <w:pStyle w:val="Heading2"/>
       </w:pPr>
-      <w:bookmarkStart w:id="29" w:name="_Toc18580789"/>
+      <w:bookmarkStart w:id="28" w:name="_Toc18580789"/>
       <w:r>
         <w:t xml:space="preserve">SIIP </w:t>
       </w:r>
@@ -8402,25 +8405,25 @@
       <w:r>
         <w:t xml:space="preserve"> Script</w:t>
       </w:r>
+      <w:bookmarkEnd w:id="28"/>
+    </w:p>
+    <w:p>
+      <w:pPr>
+        <w:pStyle w:val="Bullet0"/>
+      </w:pPr>
+      <w:r>
+        <w:t>None in this release.</w:t>
+      </w:r>
+    </w:p>
+    <w:p>
+      <w:pPr>
+        <w:pStyle w:val="Heading2"/>
+      </w:pPr>
+      <w:bookmarkStart w:id="29" w:name="_Toc18580790"/>
+      <w:r>
+        <w:t>Sub-Region Capsule</w:t>
+      </w:r>
       <w:bookmarkEnd w:id="29"/>
-    </w:p>
-    <w:p>
-      <w:pPr>
-        <w:pStyle w:val="Bullet0"/>
-      </w:pPr>
-      <w:r>
-        <w:t>Added RTC #305963, Support stitching GOP/PEIM GFX/VBT into IFWI image</w:t>
-      </w:r>
-    </w:p>
-    <w:p>
-      <w:pPr>
-        <w:pStyle w:val="Heading2"/>
-      </w:pPr>
-      <w:bookmarkStart w:id="30" w:name="_Toc18580790"/>
-      <w:r>
-        <w:t>Sub-Region Capsule</w:t>
-      </w:r>
-      <w:bookmarkEnd w:id="30"/>
     </w:p>
     <w:p>
       <w:pPr>
@@ -8473,7 +8476,7 @@
           <w:sz w:val="36"/>
         </w:rPr>
       </w:pPr>
-      <w:bookmarkStart w:id="31" w:name="_Ref495047278"/>
+      <w:bookmarkStart w:id="30" w:name="_Ref495047278"/>
       <w:bookmarkEnd w:id="26"/>
     </w:p>
     <w:p>
@@ -8485,15 +8488,15 @@
           <w:rFonts w:cs="Intel Clear"/>
         </w:rPr>
       </w:pPr>
-      <w:bookmarkStart w:id="32" w:name="_Toc18580791"/>
+      <w:bookmarkStart w:id="31" w:name="_Toc18580791"/>
+      <w:bookmarkEnd w:id="30"/>
+      <w:r>
+        <w:rPr>
+          <w:rFonts w:cs="Intel Clear"/>
+        </w:rPr>
+        <w:t>Known Issues</w:t>
+      </w:r>
       <w:bookmarkEnd w:id="31"/>
-      <w:r>
-        <w:rPr>
-          <w:rFonts w:cs="Intel Clear"/>
-        </w:rPr>
-        <w:t>Known Issues</w:t>
-      </w:r>
-      <w:bookmarkEnd w:id="32"/>
     </w:p>
     <w:p>
       <w:pPr>
@@ -8537,10 +8540,7 @@
         <w:t xml:space="preserve">[SIIP Stitch]: </w:t>
       </w:r>
       <w:r>
-        <w:t>RTC #306596</w:t>
-      </w:r>
-      <w:r>
-        <w:t xml:space="preserve"> implemented </w:t>
+        <w:t xml:space="preserve">RTC #306596 implemented </w:t>
       </w:r>
       <w:r>
         <w:t>to recognize the new IP filenames with PSE instead of OSE</w:t>
@@ -8558,16 +8558,7 @@
         <w:t>IFWI and PSE FW</w:t>
       </w:r>
       <w:r>
-        <w:t xml:space="preserve"> </w:t>
-      </w:r>
-      <w:r>
-        <w:t>(before ER23</w:t>
-      </w:r>
-      <w:r>
-        <w:t xml:space="preserve"> release</w:t>
-      </w:r>
-      <w:r>
-        <w:t>)</w:t>
+        <w:t xml:space="preserve"> (before ER23 release)</w:t>
       </w:r>
       <w:r>
         <w:t xml:space="preserve"> will cause stitching </w:t>
@@ -8613,13 +8604,35 @@
         <w:t xml:space="preserve"> </w:t>
       </w:r>
       <w:r>
-        <w:t>filenames with PSE</w:t>
+        <w:t xml:space="preserve">filenames with </w:t>
+      </w:r>
+      <w:r>
+        <w:t>OSE</w:t>
       </w:r>
       <w:r>
         <w:t xml:space="preserve"> (</w:t>
       </w:r>
       <w:proofErr w:type="spellStart"/>
       <w:r>
+        <w:t>OseFw.bin</w:t>
+      </w:r>
+      <w:proofErr w:type="spellEnd"/>
+      <w:r>
+        <w:t>)</w:t>
+      </w:r>
+      <w:bookmarkStart w:id="32" w:name="_GoBack"/>
+      <w:bookmarkEnd w:id="32"/>
+      <w:r>
+        <w:t xml:space="preserve"> instead of </w:t>
+      </w:r>
+      <w:r>
+        <w:t>PSE</w:t>
+      </w:r>
+      <w:r>
+        <w:t xml:space="preserve"> (</w:t>
+      </w:r>
+      <w:proofErr w:type="spellStart"/>
+      <w:r>
         <w:t>PseFw.bin</w:t>
       </w:r>
       <w:proofErr w:type="spellEnd"/>
@@ -8627,23 +8640,6 @@
         <w:t>)</w:t>
       </w:r>
       <w:r>
-        <w:t xml:space="preserve"> instead of OSE</w:t>
-      </w:r>
-      <w:r>
-        <w:t xml:space="preserve"> (</w:t>
-      </w:r>
-      <w:proofErr w:type="spellStart"/>
-      <w:r>
-        <w:t>OseFw.bin</w:t>
-      </w:r>
-      <w:proofErr w:type="spellEnd"/>
-      <w:r>
-        <w:t>)</w:t>
-      </w:r>
-      <w:r>
-        <w:rPr>
-          <w:rFonts w:cs="Intel Clear"/>
-        </w:rPr>
         <w:t>.</w:t>
       </w:r>
     </w:p>
@@ -9628,8 +9624,8 @@
         </w:rPr>
       </w:pPr>
       <w:bookmarkStart w:id="39" w:name="_Toc18580796"/>
+      <w:bookmarkEnd w:id="3"/>
       <w:bookmarkEnd w:id="4"/>
-      <w:bookmarkEnd w:id="5"/>
       <w:r>
         <w:rPr>
           <w:rFonts w:cs="Intel Clear"/>
@@ -9846,7 +9842,7 @@
         <w:rStyle w:val="PageNumber"/>
         <w:noProof/>
       </w:rPr>
-      <w:t>6</w:t>
+      <w:t>10</w:t>
     </w:r>
     <w:r>
       <w:rPr>
@@ -9947,7 +9943,7 @@
       <w:rPr>
         <w:noProof/>
       </w:rPr>
-      <w:t>5</w:t>
+      <w:t>11</w:t>
     </w:r>
     <w:r>
       <w:fldChar w:fldCharType="end"/>
@@ -10360,7 +10356,7 @@
       <w:rPr>
         <w:noProof/>
       </w:rPr>
-      <w:t>Related Documentation</w:t>
+      <w:t>Fixed Issues</w:t>
     </w:r>
     <w:r>
       <w:rPr>
@@ -10498,7 +10494,7 @@
       <w:rPr>
         <w:noProof/>
       </w:rPr>
-      <w:t>Hardware and Software Compatibility</w:t>
+      <w:t>Known Issues</w:t>
     </w:r>
     <w:r>
       <w:rPr>
@@ -16110,7 +16106,7 @@
 </file>
 
 <file path=customXml/itemProps4.xml><?xml version="1.0" encoding="utf-8"?>
-<ds:datastoreItem xmlns:ds="http://schemas.openxmlformats.org/officeDocument/2006/customXml" ds:itemID="{2C7FBA31-6A80-46F7-BBA0-A911736FE179}">
+<ds:datastoreItem xmlns:ds="http://schemas.openxmlformats.org/officeDocument/2006/customXml" ds:itemID="{A63E0640-F17F-47BC-8352-8AB7D5B14DF8}">
   <ds:schemaRefs>
     <ds:schemaRef ds:uri="http://schemas.openxmlformats.org/officeDocument/2006/bibliography"/>
   </ds:schemaRefs>

</xml_diff>

<commit_message>
Update RTC#309840 Alpha RC2 Release 1. Update script release version 2. Update release note
Signed-off-by: dyu4 <donna.yu@intel.com>
</commit_message>
<xml_diff>
--- a/docs/Releasenotes.docx
+++ b/docs/Releasenotes.docx
@@ -137,13 +137,13 @@
         <w:rPr>
           <w:rFonts w:cs="Intel Clear"/>
         </w:rPr>
-        <w:t>August</w:t>
+        <w:t xml:space="preserve">September </w:t>
       </w:r>
       <w:r>
         <w:rPr>
           <w:rFonts w:cs="Intel Clear"/>
         </w:rPr>
-        <w:t xml:space="preserve"> 2019</w:t>
+        <w:t>2019</w:t>
       </w:r>
     </w:p>
     <w:p>
@@ -171,7 +171,13 @@
         <w:rPr>
           <w:rFonts w:cs="Intel Clear"/>
         </w:rPr>
-        <w:t>7.0</w:t>
+        <w:t>7.</w:t>
+      </w:r>
+      <w:r>
+        <w:rPr>
+          <w:rFonts w:cs="Intel Clear"/>
+        </w:rPr>
+        <w:t>1</w:t>
       </w:r>
     </w:p>
     <w:p>
@@ -391,10 +397,19 @@
     </w:p>
     <w:p>
       <w:pPr>
+        <w:tabs>
+          <w:tab w:val="left" w:pos="1928"/>
+        </w:tabs>
         <w:rPr>
           <w:rFonts w:ascii="Intel Clear" w:hAnsi="Intel Clear" w:cs="Intel Clear"/>
         </w:rPr>
       </w:pPr>
+      <w:r>
+        <w:rPr>
+          <w:rFonts w:ascii="Intel Clear" w:hAnsi="Intel Clear" w:cs="Intel Clear"/>
+        </w:rPr>
+        <w:tab/>
+      </w:r>
     </w:p>
     <w:p>
       <w:pPr>
@@ -598,7 +613,7 @@
         </w:rPr>
         <w:fldChar w:fldCharType="separate"/>
       </w:r>
-      <w:hyperlink w:anchor="_Toc18580778" w:history="1">
+      <w:hyperlink w:anchor="_Toc19889323" w:history="1">
         <w:r>
           <w:rPr>
             <w:rStyle w:val="Hyperlink"/>
@@ -646,7 +661,7 @@
             <w:noProof/>
             <w:webHidden/>
           </w:rPr>
-          <w:instrText xml:space="preserve"> PAGEREF _Toc18580778 \h </w:instrText>
+          <w:instrText xml:space="preserve"> PAGEREF _Toc19889323 \h </w:instrText>
         </w:r>
         <w:r>
           <w:rPr>
@@ -689,7 +704,7 @@
           <w:lang w:eastAsia="zh-TW"/>
         </w:rPr>
       </w:pPr>
-      <w:hyperlink w:anchor="_Toc18580779" w:history="1">
+      <w:hyperlink w:anchor="_Toc19889324" w:history="1">
         <w:r>
           <w:rPr>
             <w:rStyle w:val="Hyperlink"/>
@@ -734,7 +749,7 @@
             <w:noProof/>
             <w:webHidden/>
           </w:rPr>
-          <w:instrText xml:space="preserve"> PAGEREF _Toc18580779 \h </w:instrText>
+          <w:instrText xml:space="preserve"> PAGEREF _Toc19889324 \h </w:instrText>
         </w:r>
         <w:r>
           <w:rPr>
@@ -777,7 +792,7 @@
           <w:lang w:eastAsia="zh-TW"/>
         </w:rPr>
       </w:pPr>
-      <w:hyperlink w:anchor="_Toc18580780" w:history="1">
+      <w:hyperlink w:anchor="_Toc19889325" w:history="1">
         <w:r>
           <w:rPr>
             <w:rStyle w:val="Hyperlink"/>
@@ -822,7 +837,7 @@
             <w:noProof/>
             <w:webHidden/>
           </w:rPr>
-          <w:instrText xml:space="preserve"> PAGEREF _Toc18580780 \h </w:instrText>
+          <w:instrText xml:space="preserve"> PAGEREF _Toc19889325 \h </w:instrText>
         </w:r>
         <w:r>
           <w:rPr>
@@ -865,7 +880,7 @@
           <w:lang w:eastAsia="zh-TW"/>
         </w:rPr>
       </w:pPr>
-      <w:hyperlink w:anchor="_Toc18580781" w:history="1">
+      <w:hyperlink w:anchor="_Toc19889326" w:history="1">
         <w:r>
           <w:rPr>
             <w:rStyle w:val="Hyperlink"/>
@@ -910,7 +925,7 @@
             <w:noProof/>
             <w:webHidden/>
           </w:rPr>
-          <w:instrText xml:space="preserve"> PAGEREF _Toc18580781 \h </w:instrText>
+          <w:instrText xml:space="preserve"> PAGEREF _Toc19889326 \h </w:instrText>
         </w:r>
         <w:r>
           <w:rPr>
@@ -954,7 +969,7 @@
           <w:lang w:eastAsia="zh-TW"/>
         </w:rPr>
       </w:pPr>
-      <w:hyperlink w:anchor="_Toc18580782" w:history="1">
+      <w:hyperlink w:anchor="_Toc19889327" w:history="1">
         <w:r>
           <w:rPr>
             <w:rStyle w:val="Hyperlink"/>
@@ -1002,7 +1017,7 @@
             <w:noProof/>
             <w:webHidden/>
           </w:rPr>
-          <w:instrText xml:space="preserve"> PAGEREF _Toc18580782 \h </w:instrText>
+          <w:instrText xml:space="preserve"> PAGEREF _Toc19889327 \h </w:instrText>
         </w:r>
         <w:r>
           <w:rPr>
@@ -1045,7 +1060,7 @@
           <w:lang w:eastAsia="zh-TW"/>
         </w:rPr>
       </w:pPr>
-      <w:hyperlink w:anchor="_Toc18580783" w:history="1">
+      <w:hyperlink w:anchor="_Toc19889328" w:history="1">
         <w:r>
           <w:rPr>
             <w:rStyle w:val="Hyperlink"/>
@@ -1090,7 +1105,7 @@
             <w:noProof/>
             <w:webHidden/>
           </w:rPr>
-          <w:instrText xml:space="preserve"> PAGEREF _Toc18580783 \h </w:instrText>
+          <w:instrText xml:space="preserve"> PAGEREF _Toc19889328 \h </w:instrText>
         </w:r>
         <w:r>
           <w:rPr>
@@ -1133,7 +1148,7 @@
           <w:lang w:eastAsia="zh-TW"/>
         </w:rPr>
       </w:pPr>
-      <w:hyperlink w:anchor="_Toc18580784" w:history="1">
+      <w:hyperlink w:anchor="_Toc19889329" w:history="1">
         <w:r>
           <w:rPr>
             <w:rStyle w:val="Hyperlink"/>
@@ -1178,7 +1193,7 @@
             <w:noProof/>
             <w:webHidden/>
           </w:rPr>
-          <w:instrText xml:space="preserve"> PAGEREF _Toc18580784 \h </w:instrText>
+          <w:instrText xml:space="preserve"> PAGEREF _Toc19889329 \h </w:instrText>
         </w:r>
         <w:r>
           <w:rPr>
@@ -1221,7 +1236,7 @@
           <w:lang w:eastAsia="zh-TW"/>
         </w:rPr>
       </w:pPr>
-      <w:hyperlink w:anchor="_Toc18580785" w:history="1">
+      <w:hyperlink w:anchor="_Toc19889330" w:history="1">
         <w:r>
           <w:rPr>
             <w:rStyle w:val="Hyperlink"/>
@@ -1266,7 +1281,7 @@
             <w:noProof/>
             <w:webHidden/>
           </w:rPr>
-          <w:instrText xml:space="preserve"> PAGEREF _Toc18580785 \h </w:instrText>
+          <w:instrText xml:space="preserve"> PAGEREF _Toc19889330 \h </w:instrText>
         </w:r>
         <w:r>
           <w:rPr>
@@ -1310,7 +1325,7 @@
           <w:lang w:eastAsia="zh-TW"/>
         </w:rPr>
       </w:pPr>
-      <w:hyperlink w:anchor="_Toc18580786" w:history="1">
+      <w:hyperlink w:anchor="_Toc19889331" w:history="1">
         <w:r>
           <w:rPr>
             <w:rStyle w:val="Hyperlink"/>
@@ -1356,7 +1371,7 @@
             <w:noProof/>
             <w:webHidden/>
           </w:rPr>
-          <w:instrText xml:space="preserve"> PAGEREF _Toc18580786 \h </w:instrText>
+          <w:instrText xml:space="preserve"> PAGEREF _Toc19889331 \h </w:instrText>
         </w:r>
         <w:r>
           <w:rPr>
@@ -1399,7 +1414,7 @@
           <w:lang w:eastAsia="zh-TW"/>
         </w:rPr>
       </w:pPr>
-      <w:hyperlink w:anchor="_Toc18580787" w:history="1">
+      <w:hyperlink w:anchor="_Toc19889332" w:history="1">
         <w:r>
           <w:rPr>
             <w:rStyle w:val="Hyperlink"/>
@@ -1444,7 +1459,7 @@
             <w:noProof/>
             <w:webHidden/>
           </w:rPr>
-          <w:instrText xml:space="preserve"> PAGEREF _Toc18580787 \h </w:instrText>
+          <w:instrText xml:space="preserve"> PAGEREF _Toc19889332 \h </w:instrText>
         </w:r>
         <w:r>
           <w:rPr>
@@ -1487,7 +1502,7 @@
           <w:lang w:eastAsia="zh-TW"/>
         </w:rPr>
       </w:pPr>
-      <w:hyperlink w:anchor="_Toc18580788" w:history="1">
+      <w:hyperlink w:anchor="_Toc19889333" w:history="1">
         <w:r>
           <w:rPr>
             <w:rStyle w:val="Hyperlink"/>
@@ -1532,7 +1547,7 @@
             <w:noProof/>
             <w:webHidden/>
           </w:rPr>
-          <w:instrText xml:space="preserve"> PAGEREF _Toc18580788 \h </w:instrText>
+          <w:instrText xml:space="preserve"> PAGEREF _Toc19889333 \h </w:instrText>
         </w:r>
         <w:r>
           <w:rPr>
@@ -1552,7 +1567,7 @@
             <w:noProof/>
             <w:webHidden/>
           </w:rPr>
-          <w:t>10</w:t>
+          <w:t>9</w:t>
         </w:r>
         <w:r>
           <w:rPr>
@@ -1575,7 +1590,7 @@
           <w:lang w:eastAsia="zh-TW"/>
         </w:rPr>
       </w:pPr>
-      <w:hyperlink w:anchor="_Toc18580789" w:history="1">
+      <w:hyperlink w:anchor="_Toc19889334" w:history="1">
         <w:r>
           <w:rPr>
             <w:rStyle w:val="Hyperlink"/>
@@ -1620,7 +1635,7 @@
             <w:noProof/>
             <w:webHidden/>
           </w:rPr>
-          <w:instrText xml:space="preserve"> PAGEREF _Toc18580789 \h </w:instrText>
+          <w:instrText xml:space="preserve"> PAGEREF _Toc19889334 \h </w:instrText>
         </w:r>
         <w:r>
           <w:rPr>
@@ -1663,7 +1678,7 @@
           <w:lang w:eastAsia="zh-TW"/>
         </w:rPr>
       </w:pPr>
-      <w:hyperlink w:anchor="_Toc18580790" w:history="1">
+      <w:hyperlink w:anchor="_Toc19889335" w:history="1">
         <w:r>
           <w:rPr>
             <w:rStyle w:val="Hyperlink"/>
@@ -1708,7 +1723,7 @@
             <w:noProof/>
             <w:webHidden/>
           </w:rPr>
-          <w:instrText xml:space="preserve"> PAGEREF _Toc18580790 \h </w:instrText>
+          <w:instrText xml:space="preserve"> PAGEREF _Toc19889335 \h </w:instrText>
         </w:r>
         <w:r>
           <w:rPr>
@@ -1752,7 +1767,7 @@
           <w:lang w:eastAsia="zh-TW"/>
         </w:rPr>
       </w:pPr>
-      <w:hyperlink w:anchor="_Toc18580791" w:history="1">
+      <w:hyperlink w:anchor="_Toc19889336" w:history="1">
         <w:r>
           <w:rPr>
             <w:rStyle w:val="Hyperlink"/>
@@ -1800,7 +1815,7 @@
             <w:noProof/>
             <w:webHidden/>
           </w:rPr>
-          <w:instrText xml:space="preserve"> PAGEREF _Toc18580791 \h </w:instrText>
+          <w:instrText xml:space="preserve"> PAGEREF _Toc19889336 \h </w:instrText>
         </w:r>
         <w:r>
           <w:rPr>
@@ -1820,7 +1835,7 @@
             <w:noProof/>
             <w:webHidden/>
           </w:rPr>
-          <w:t>11</w:t>
+          <w:t>10</w:t>
         </w:r>
         <w:r>
           <w:rPr>
@@ -1844,7 +1859,7 @@
           <w:lang w:eastAsia="zh-TW"/>
         </w:rPr>
       </w:pPr>
-      <w:hyperlink w:anchor="_Toc18580792" w:history="1">
+      <w:hyperlink w:anchor="_Toc19889337" w:history="1">
         <w:r>
           <w:rPr>
             <w:rStyle w:val="Hyperlink"/>
@@ -1890,7 +1905,7 @@
             <w:noProof/>
             <w:webHidden/>
           </w:rPr>
-          <w:instrText xml:space="preserve"> PAGEREF _Toc18580792 \h </w:instrText>
+          <w:instrText xml:space="preserve"> PAGEREF _Toc19889337 \h </w:instrText>
         </w:r>
         <w:r>
           <w:rPr>
@@ -1910,7 +1925,7 @@
             <w:noProof/>
             <w:webHidden/>
           </w:rPr>
-          <w:t>12</w:t>
+          <w:t>11</w:t>
         </w:r>
         <w:r>
           <w:rPr>
@@ -1934,7 +1949,7 @@
           <w:lang w:eastAsia="zh-TW"/>
         </w:rPr>
       </w:pPr>
-      <w:hyperlink w:anchor="_Toc18580793" w:history="1">
+      <w:hyperlink w:anchor="_Toc19889338" w:history="1">
         <w:r>
           <w:rPr>
             <w:rStyle w:val="Hyperlink"/>
@@ -1980,7 +1995,7 @@
             <w:noProof/>
             <w:webHidden/>
           </w:rPr>
-          <w:instrText xml:space="preserve"> PAGEREF _Toc18580793 \h </w:instrText>
+          <w:instrText xml:space="preserve"> PAGEREF _Toc19889338 \h </w:instrText>
         </w:r>
         <w:r>
           <w:rPr>
@@ -2000,7 +2015,7 @@
             <w:noProof/>
             <w:webHidden/>
           </w:rPr>
-          <w:t>12</w:t>
+          <w:t>11</w:t>
         </w:r>
         <w:r>
           <w:rPr>
@@ -2024,7 +2039,7 @@
           <w:lang w:eastAsia="zh-TW"/>
         </w:rPr>
       </w:pPr>
-      <w:hyperlink w:anchor="_Toc18580794" w:history="1">
+      <w:hyperlink w:anchor="_Toc19889339" w:history="1">
         <w:r>
           <w:rPr>
             <w:rStyle w:val="Hyperlink"/>
@@ -2072,7 +2087,7 @@
             <w:noProof/>
             <w:webHidden/>
           </w:rPr>
-          <w:instrText xml:space="preserve"> PAGEREF _Toc18580794 \h </w:instrText>
+          <w:instrText xml:space="preserve"> PAGEREF _Toc19889339 \h </w:instrText>
         </w:r>
         <w:r>
           <w:rPr>
@@ -2092,7 +2107,7 @@
             <w:noProof/>
             <w:webHidden/>
           </w:rPr>
-          <w:t>12</w:t>
+          <w:t>11</w:t>
         </w:r>
         <w:r>
           <w:rPr>
@@ -2115,7 +2130,7 @@
           <w:lang w:eastAsia="zh-TW"/>
         </w:rPr>
       </w:pPr>
-      <w:hyperlink w:anchor="_Toc18580795" w:history="1">
+      <w:hyperlink w:anchor="_Toc19889340" w:history="1">
         <w:r>
           <w:rPr>
             <w:rStyle w:val="Hyperlink"/>
@@ -2160,7 +2175,7 @@
             <w:noProof/>
             <w:webHidden/>
           </w:rPr>
-          <w:instrText xml:space="preserve"> PAGEREF _Toc18580795 \h </w:instrText>
+          <w:instrText xml:space="preserve"> PAGEREF _Toc19889340 \h </w:instrText>
         </w:r>
         <w:r>
           <w:rPr>
@@ -2180,7 +2195,7 @@
             <w:noProof/>
             <w:webHidden/>
           </w:rPr>
-          <w:t>12</w:t>
+          <w:t>11</w:t>
         </w:r>
         <w:r>
           <w:rPr>
@@ -2204,7 +2219,7 @@
           <w:lang w:eastAsia="zh-TW"/>
         </w:rPr>
       </w:pPr>
-      <w:hyperlink w:anchor="_Toc18580796" w:history="1">
+      <w:hyperlink w:anchor="_Toc19889341" w:history="1">
         <w:r>
           <w:rPr>
             <w:rStyle w:val="Hyperlink"/>
@@ -2252,7 +2267,7 @@
             <w:noProof/>
             <w:webHidden/>
           </w:rPr>
-          <w:instrText xml:space="preserve"> PAGEREF _Toc18580796 \h </w:instrText>
+          <w:instrText xml:space="preserve"> PAGEREF _Toc19889341 \h </w:instrText>
         </w:r>
         <w:r>
           <w:rPr>
@@ -2272,7 +2287,7 @@
             <w:noProof/>
             <w:webHidden/>
           </w:rPr>
-          <w:t>13</w:t>
+          <w:t>12</w:t>
         </w:r>
         <w:r>
           <w:rPr>
@@ -2295,7 +2310,7 @@
           <w:lang w:eastAsia="zh-TW"/>
         </w:rPr>
       </w:pPr>
-      <w:hyperlink w:anchor="_Toc18580797" w:history="1">
+      <w:hyperlink w:anchor="_Toc19889342" w:history="1">
         <w:r>
           <w:rPr>
             <w:rStyle w:val="Hyperlink"/>
@@ -2342,7 +2357,7 @@
             <w:noProof/>
             <w:webHidden/>
           </w:rPr>
-          <w:instrText xml:space="preserve"> PAGEREF _Toc18580797 \h </w:instrText>
+          <w:instrText xml:space="preserve"> PAGEREF _Toc19889342 \h </w:instrText>
         </w:r>
         <w:r>
           <w:rPr>
@@ -2362,7 +2377,7 @@
             <w:noProof/>
             <w:webHidden/>
           </w:rPr>
-          <w:t>13</w:t>
+          <w:t>12</w:t>
         </w:r>
         <w:r>
           <w:rPr>
@@ -2385,7 +2400,7 @@
           <w:lang w:eastAsia="zh-TW"/>
         </w:rPr>
       </w:pPr>
-      <w:hyperlink w:anchor="_Toc18580798" w:history="1">
+      <w:hyperlink w:anchor="_Toc19889343" w:history="1">
         <w:r>
           <w:rPr>
             <w:rStyle w:val="Hyperlink"/>
@@ -2432,7 +2447,7 @@
             <w:noProof/>
             <w:webHidden/>
           </w:rPr>
-          <w:instrText xml:space="preserve"> PAGEREF _Toc18580798 \h </w:instrText>
+          <w:instrText xml:space="preserve"> PAGEREF _Toc19889343 \h </w:instrText>
         </w:r>
         <w:r>
           <w:rPr>
@@ -2452,7 +2467,7 @@
             <w:noProof/>
             <w:webHidden/>
           </w:rPr>
-          <w:t>13</w:t>
+          <w:t>12</w:t>
         </w:r>
         <w:r>
           <w:rPr>
@@ -2524,7 +2539,7 @@
         </w:rPr>
         <w:fldChar w:fldCharType="separate"/>
       </w:r>
-      <w:hyperlink w:anchor="_Toc18580799" w:history="1">
+      <w:hyperlink w:anchor="_Toc19889344" w:history="1">
         <w:r>
           <w:rPr>
             <w:rStyle w:val="Hyperlink"/>
@@ -2551,7 +2566,7 @@
             <w:noProof/>
             <w:webHidden/>
           </w:rPr>
-          <w:instrText xml:space="preserve"> PAGEREF _Toc18580799 \h </w:instrText>
+          <w:instrText xml:space="preserve"> PAGEREF _Toc19889344 \h </w:instrText>
         </w:r>
         <w:r>
           <w:rPr>
@@ -2594,7 +2609,7 @@
           <w:lang w:eastAsia="zh-TW"/>
         </w:rPr>
       </w:pPr>
-      <w:hyperlink w:anchor="_Toc18580800" w:history="1">
+      <w:hyperlink w:anchor="_Toc19889345" w:history="1">
         <w:r>
           <w:rPr>
             <w:rStyle w:val="Hyperlink"/>
@@ -2636,7 +2651,7 @@
             <w:noProof/>
             <w:webHidden/>
           </w:rPr>
-          <w:instrText xml:space="preserve"> PAGEREF _Toc18580800 \h </w:instrText>
+          <w:instrText xml:space="preserve"> PAGEREF _Toc19889345 \h </w:instrText>
         </w:r>
         <w:r>
           <w:rPr>
@@ -2656,7 +2671,7 @@
             <w:noProof/>
             <w:webHidden/>
           </w:rPr>
-          <w:t>12</w:t>
+          <w:t>11</w:t>
         </w:r>
         <w:r>
           <w:rPr>
@@ -2844,53 +2859,46 @@
               <w:keepLines/>
               <w:spacing w:before="120" w:after="120" w:line="160" w:lineRule="exact"/>
               <w:ind w:right="40"/>
-              <w:jc w:val="center"/>
+              <w:rPr>
+                <w:rFonts w:ascii="Intel Clear" w:hAnsi="Intel Clear" w:cs="Intel Clear"/>
+                <w:b/>
+                <w:color w:val="0071C5"/>
+                <w:sz w:val="18"/>
+                <w:szCs w:val="18"/>
+              </w:rPr>
+            </w:pPr>
+            <w:r>
               <w:rPr>
                 <w:rFonts w:ascii="Intel Clear" w:hAnsi="Intel Clear" w:cs="Intel Clear"/>
                 <w:sz w:val="18"/>
                 <w:szCs w:val="18"/>
               </w:rPr>
-            </w:pPr>
+              <w:t>September</w:t>
+            </w:r>
             <w:r>
               <w:rPr>
                 <w:rFonts w:ascii="Intel Clear" w:hAnsi="Intel Clear" w:cs="Intel Clear"/>
                 <w:sz w:val="18"/>
                 <w:szCs w:val="18"/>
               </w:rPr>
-              <w:t>September</w:t>
+              <w:t xml:space="preserve"> 20</w:t>
             </w:r>
             <w:r>
               <w:rPr>
                 <w:rFonts w:ascii="Intel Clear" w:hAnsi="Intel Clear" w:cs="Intel Clear"/>
                 <w:sz w:val="18"/>
                 <w:szCs w:val="18"/>
-              </w:rPr>
-              <w:t xml:space="preserve"> 4</w:t>
+                <w:vertAlign w:val="superscript"/>
+              </w:rPr>
+              <w:t>th</w:t>
             </w:r>
             <w:r>
               <w:rPr>
                 <w:rFonts w:ascii="Intel Clear" w:hAnsi="Intel Clear" w:cs="Intel Clear"/>
                 <w:sz w:val="18"/>
                 <w:szCs w:val="18"/>
-                <w:vertAlign w:val="superscript"/>
-              </w:rPr>
-              <w:t>th</w:t>
-            </w:r>
-            <w:r>
-              <w:rPr>
-                <w:rFonts w:ascii="Intel Clear" w:hAnsi="Intel Clear" w:cs="Intel Clear"/>
-                <w:sz w:val="18"/>
-                <w:szCs w:val="18"/>
-              </w:rPr>
-              <w:t xml:space="preserve"> </w:t>
-            </w:r>
-            <w:r>
-              <w:rPr>
-                <w:rFonts w:ascii="Intel Clear" w:hAnsi="Intel Clear" w:cs="Intel Clear"/>
-                <w:sz w:val="18"/>
-                <w:szCs w:val="18"/>
-              </w:rPr>
-              <w:t xml:space="preserve"> 2019</w:t>
+              </w:rPr>
+              <w:t xml:space="preserve">  2019</w:t>
             </w:r>
           </w:p>
         </w:tc>
@@ -2917,7 +2925,7 @@
                 <w:sz w:val="18"/>
                 <w:szCs w:val="18"/>
               </w:rPr>
-              <w:t>0.7.0</w:t>
+              <w:t>0.7.1</w:t>
             </w:r>
           </w:p>
         </w:tc>
@@ -2959,7 +2967,7 @@
                 <w:b w:val="0"/>
                 <w:color w:val="auto"/>
               </w:rPr>
-              <w:t xml:space="preserve">Candidate </w:t>
+              <w:t xml:space="preserve">Candidate2 </w:t>
             </w:r>
             <w:r>
               <w:rPr>
@@ -2991,7 +2999,7 @@
                 <w:b w:val="0"/>
                 <w:color w:val="auto"/>
               </w:rPr>
-              <w:t>0</w:t>
+              <w:t>1</w:t>
             </w:r>
             <w:r>
               <w:rPr>
@@ -3049,18 +3057,7 @@
                 <w:b w:val="0"/>
                 <w:color w:val="auto"/>
               </w:rPr>
-              <w:t>Update</w:t>
-            </w:r>
-            <w:r>
-              <w:t xml:space="preserve"> </w:t>
-            </w:r>
-            <w:r>
-              <w:rPr>
-                <w:rFonts w:cs="Intel Clear"/>
-                <w:b w:val="0"/>
-                <w:color w:val="auto"/>
-              </w:rPr>
-              <w:t>allow scripts to run from script directory</w:t>
+              <w:t>Fixed RTC#308211, Add FAQ to README</w:t>
             </w:r>
           </w:p>
           <w:p>
@@ -3085,15 +3082,7 @@
                 <w:b w:val="0"/>
                 <w:color w:val="auto"/>
               </w:rPr>
-              <w:t xml:space="preserve">Fixed RTC# 304639, </w:t>
-            </w:r>
-            <w:r>
-              <w:rPr>
-                <w:rFonts w:cs="Intel Clear"/>
-                <w:b w:val="0"/>
-                <w:color w:val="auto"/>
-              </w:rPr>
-              <w:t>Fix coding style in all scripts</w:t>
+              <w:t>Fixed RTC#308297, Add banners to all scripts</w:t>
             </w:r>
           </w:p>
           <w:p>
@@ -3118,6 +3107,698 @@
                 <w:b w:val="0"/>
                 <w:color w:val="auto"/>
               </w:rPr>
+              <w:t>Updated RTC#300610:  complete release package with a single step</w:t>
+            </w:r>
+            <w:r>
+              <w:rPr>
+                <w:rFonts w:cs="Intel Clear"/>
+                <w:b w:val="0"/>
+                <w:color w:val="auto"/>
+              </w:rPr>
+              <w:t xml:space="preserve"> </w:t>
+            </w:r>
+          </w:p>
+          <w:p>
+            <w:pPr>
+              <w:pStyle w:val="CellHeadingCenter"/>
+              <w:numPr>
+                <w:ilvl w:val="0"/>
+                <w:numId w:val="24"/>
+              </w:numPr>
+              <w:spacing w:after="0" w:line="240" w:lineRule="atLeast"/>
+              <w:contextualSpacing/>
+              <w:jc w:val="left"/>
+              <w:rPr>
+                <w:rFonts w:cs="Intel Clear"/>
+                <w:b w:val="0"/>
+                <w:color w:val="auto"/>
+              </w:rPr>
+            </w:pPr>
+            <w:r>
+              <w:rPr>
+                <w:rFonts w:cs="Intel Clear"/>
+                <w:b w:val="0"/>
+                <w:color w:val="auto"/>
+              </w:rPr>
+              <w:t>SIIP Stitch Script:</w:t>
+            </w:r>
+          </w:p>
+          <w:p>
+            <w:pPr>
+              <w:pStyle w:val="CellHeadingCenter"/>
+              <w:numPr>
+                <w:ilvl w:val="1"/>
+                <w:numId w:val="24"/>
+              </w:numPr>
+              <w:spacing w:line="240" w:lineRule="atLeast"/>
+              <w:contextualSpacing/>
+              <w:jc w:val="left"/>
+              <w:rPr>
+                <w:rFonts w:cs="Intel Clear"/>
+                <w:b w:val="0"/>
+                <w:color w:val="auto"/>
+              </w:rPr>
+            </w:pPr>
+            <w:r>
+              <w:rPr>
+                <w:rFonts w:cs="Intel Clear"/>
+                <w:b w:val="0"/>
+                <w:color w:val="auto"/>
+              </w:rPr>
+              <w:t xml:space="preserve">Fixed RTC #307926, </w:t>
+            </w:r>
+            <w:proofErr w:type="spellStart"/>
+            <w:r>
+              <w:rPr>
+                <w:rFonts w:cs="Intel Clear"/>
+                <w:b w:val="0"/>
+                <w:color w:val="auto"/>
+              </w:rPr>
+              <w:t>SIIPStich</w:t>
+            </w:r>
+            <w:proofErr w:type="spellEnd"/>
+            <w:r>
+              <w:rPr>
+                <w:rFonts w:cs="Intel Clear"/>
+                <w:b w:val="0"/>
+                <w:color w:val="auto"/>
+              </w:rPr>
+              <w:t xml:space="preserve"> do not have check on missing third party tool</w:t>
+            </w:r>
+          </w:p>
+          <w:p>
+            <w:pPr>
+              <w:pStyle w:val="CellHeadingCenter"/>
+              <w:numPr>
+                <w:ilvl w:val="1"/>
+                <w:numId w:val="24"/>
+              </w:numPr>
+              <w:spacing w:line="240" w:lineRule="atLeast"/>
+              <w:contextualSpacing/>
+              <w:jc w:val="left"/>
+              <w:rPr>
+                <w:rFonts w:cs="Intel Clear"/>
+                <w:b w:val="0"/>
+                <w:color w:val="auto"/>
+              </w:rPr>
+            </w:pPr>
+            <w:r>
+              <w:rPr>
+                <w:rFonts w:cs="Intel Clear"/>
+                <w:b w:val="0"/>
+                <w:color w:val="auto"/>
+              </w:rPr>
+              <w:t xml:space="preserve">Fixed RTC #307930, </w:t>
+            </w:r>
+            <w:proofErr w:type="spellStart"/>
+            <w:r>
+              <w:rPr>
+                <w:rFonts w:cs="Intel Clear"/>
+                <w:b w:val="0"/>
+                <w:color w:val="auto"/>
+              </w:rPr>
+              <w:t>SIIPStitch</w:t>
+            </w:r>
+            <w:proofErr w:type="spellEnd"/>
+            <w:r>
+              <w:rPr>
+                <w:rFonts w:cs="Intel Clear"/>
+                <w:b w:val="0"/>
+                <w:color w:val="auto"/>
+              </w:rPr>
+              <w:t xml:space="preserve"> tool do not have check if </w:t>
+            </w:r>
+            <w:proofErr w:type="spellStart"/>
+            <w:r>
+              <w:rPr>
+                <w:rFonts w:cs="Intel Clear"/>
+                <w:b w:val="0"/>
+                <w:color w:val="auto"/>
+              </w:rPr>
+              <w:t>privatekey</w:t>
+            </w:r>
+            <w:proofErr w:type="spellEnd"/>
+            <w:r>
+              <w:rPr>
+                <w:rFonts w:cs="Intel Clear"/>
+                <w:b w:val="0"/>
+                <w:color w:val="auto"/>
+              </w:rPr>
+              <w:t xml:space="preserve"> file is not found</w:t>
+            </w:r>
+          </w:p>
+          <w:p>
+            <w:pPr>
+              <w:pStyle w:val="CellHeadingCenter"/>
+              <w:numPr>
+                <w:ilvl w:val="1"/>
+                <w:numId w:val="24"/>
+              </w:numPr>
+              <w:spacing w:line="240" w:lineRule="atLeast"/>
+              <w:contextualSpacing/>
+              <w:jc w:val="left"/>
+              <w:rPr>
+                <w:rFonts w:cs="Intel Clear"/>
+                <w:b w:val="0"/>
+                <w:color w:val="auto"/>
+              </w:rPr>
+            </w:pPr>
+            <w:r>
+              <w:rPr>
+                <w:rFonts w:cs="Intel Clear"/>
+                <w:b w:val="0"/>
+                <w:color w:val="auto"/>
+              </w:rPr>
+              <w:t xml:space="preserve">Fixed RTC#305839, when we change the </w:t>
+            </w:r>
+            <w:proofErr w:type="spellStart"/>
+            <w:r>
+              <w:rPr>
+                <w:rFonts w:cs="Intel Clear"/>
+                <w:b w:val="0"/>
+                <w:color w:val="auto"/>
+              </w:rPr>
+              <w:t>init</w:t>
+            </w:r>
+            <w:proofErr w:type="spellEnd"/>
+            <w:r>
+              <w:rPr>
+                <w:rFonts w:cs="Intel Clear"/>
+                <w:b w:val="0"/>
+                <w:color w:val="auto"/>
+              </w:rPr>
+              <w:t xml:space="preserve"> sequence, HU will print error</w:t>
+            </w:r>
+          </w:p>
+          <w:p>
+            <w:pPr>
+              <w:pStyle w:val="CellHeadingCenter"/>
+              <w:numPr>
+                <w:ilvl w:val="1"/>
+                <w:numId w:val="24"/>
+              </w:numPr>
+              <w:spacing w:line="240" w:lineRule="atLeast"/>
+              <w:contextualSpacing/>
+              <w:jc w:val="left"/>
+              <w:rPr>
+                <w:rFonts w:cs="Intel Clear"/>
+                <w:b w:val="0"/>
+                <w:color w:val="auto"/>
+              </w:rPr>
+            </w:pPr>
+            <w:r>
+              <w:rPr>
+                <w:rFonts w:cs="Intel Clear"/>
+                <w:b w:val="0"/>
+                <w:color w:val="auto"/>
+              </w:rPr>
+              <w:t>Fixed RTC#307925, Example file on Help menu for IPNAME_IN is not updated</w:t>
+            </w:r>
+          </w:p>
+          <w:p>
+            <w:pPr>
+              <w:pStyle w:val="CellHeadingCenter"/>
+              <w:numPr>
+                <w:ilvl w:val="1"/>
+                <w:numId w:val="24"/>
+              </w:numPr>
+              <w:spacing w:line="240" w:lineRule="atLeast"/>
+              <w:contextualSpacing/>
+              <w:jc w:val="left"/>
+              <w:rPr>
+                <w:rFonts w:cs="Intel Clear"/>
+                <w:b w:val="0"/>
+                <w:color w:val="auto"/>
+              </w:rPr>
+            </w:pPr>
+            <w:r>
+              <w:rPr>
+                <w:rFonts w:cs="Intel Clear"/>
+                <w:b w:val="0"/>
+                <w:color w:val="auto"/>
+              </w:rPr>
+              <w:t xml:space="preserve">Fixed RTC#309053, Load JSON as input to stitch </w:t>
+            </w:r>
+            <w:proofErr w:type="spellStart"/>
+            <w:r>
+              <w:rPr>
+                <w:rFonts w:cs="Intel Clear"/>
+                <w:b w:val="0"/>
+                <w:color w:val="auto"/>
+              </w:rPr>
+              <w:t>subregions</w:t>
+            </w:r>
+            <w:proofErr w:type="spellEnd"/>
+          </w:p>
+          <w:p>
+            <w:pPr>
+              <w:pStyle w:val="CellHeadingCenter"/>
+              <w:numPr>
+                <w:ilvl w:val="1"/>
+                <w:numId w:val="24"/>
+              </w:numPr>
+              <w:spacing w:line="240" w:lineRule="atLeast"/>
+              <w:contextualSpacing/>
+              <w:jc w:val="left"/>
+              <w:rPr>
+                <w:rFonts w:cs="Intel Clear"/>
+                <w:b w:val="0"/>
+                <w:color w:val="auto"/>
+              </w:rPr>
+            </w:pPr>
+            <w:r>
+              <w:rPr>
+                <w:rFonts w:cs="Intel Clear"/>
+                <w:b w:val="0"/>
+                <w:color w:val="auto"/>
+              </w:rPr>
+              <w:t>Fixed RTC#309049, VBT stitching failed to boot with BIOS v1374</w:t>
+            </w:r>
+          </w:p>
+          <w:p>
+            <w:pPr>
+              <w:pStyle w:val="CellHeadingCenter"/>
+              <w:numPr>
+                <w:ilvl w:val="1"/>
+                <w:numId w:val="24"/>
+              </w:numPr>
+              <w:spacing w:after="0" w:line="240" w:lineRule="atLeast"/>
+              <w:contextualSpacing/>
+              <w:jc w:val="left"/>
+              <w:rPr>
+                <w:rFonts w:cs="Intel Clear"/>
+                <w:b w:val="0"/>
+                <w:color w:val="auto"/>
+              </w:rPr>
+            </w:pPr>
+            <w:r>
+              <w:rPr>
+                <w:rFonts w:cs="Intel Clear"/>
+                <w:b w:val="0"/>
+                <w:color w:val="auto"/>
+              </w:rPr>
+              <w:t xml:space="preserve">Fixed RTC#309545, Stitch one </w:t>
+            </w:r>
+            <w:proofErr w:type="spellStart"/>
+            <w:r>
+              <w:rPr>
+                <w:rFonts w:cs="Intel Clear"/>
+                <w:b w:val="0"/>
+                <w:color w:val="auto"/>
+              </w:rPr>
+              <w:t>inputfile</w:t>
+            </w:r>
+            <w:proofErr w:type="spellEnd"/>
+            <w:r>
+              <w:rPr>
+                <w:rFonts w:cs="Intel Clear"/>
+                <w:b w:val="0"/>
+                <w:color w:val="auto"/>
+              </w:rPr>
+              <w:t xml:space="preserve"> to merge GFX PEIM into IFWI</w:t>
+            </w:r>
+          </w:p>
+          <w:p>
+            <w:pPr>
+              <w:pStyle w:val="CellHeadingCenter"/>
+              <w:numPr>
+                <w:ilvl w:val="0"/>
+                <w:numId w:val="24"/>
+              </w:numPr>
+              <w:spacing w:after="0" w:line="240" w:lineRule="atLeast"/>
+              <w:contextualSpacing/>
+              <w:jc w:val="left"/>
+              <w:rPr>
+                <w:rFonts w:cs="Intel Clear"/>
+                <w:b w:val="0"/>
+                <w:color w:val="auto"/>
+              </w:rPr>
+            </w:pPr>
+            <w:r>
+              <w:rPr>
+                <w:rFonts w:cs="Intel Clear"/>
+                <w:b w:val="0"/>
+                <w:color w:val="auto"/>
+              </w:rPr>
+              <w:t>Sub-Region Capsule:</w:t>
+            </w:r>
+          </w:p>
+          <w:p>
+            <w:pPr>
+              <w:pStyle w:val="CellHeadingCenter"/>
+              <w:numPr>
+                <w:ilvl w:val="1"/>
+                <w:numId w:val="24"/>
+              </w:numPr>
+              <w:spacing w:line="240" w:lineRule="atLeast"/>
+              <w:contextualSpacing/>
+              <w:jc w:val="left"/>
+              <w:rPr>
+                <w:rFonts w:cs="Intel Clear"/>
+                <w:b w:val="0"/>
+                <w:color w:val="auto"/>
+              </w:rPr>
+            </w:pPr>
+            <w:r>
+              <w:rPr>
+                <w:rFonts w:cs="Intel Clear"/>
+                <w:b w:val="0"/>
+                <w:color w:val="auto"/>
+              </w:rPr>
+              <w:t>Fixed RTC#309024, Wrong GUID is used for OOB sub-region</w:t>
+            </w:r>
+          </w:p>
+          <w:p>
+            <w:pPr>
+              <w:pStyle w:val="CellHeadingCenter"/>
+              <w:numPr>
+                <w:ilvl w:val="1"/>
+                <w:numId w:val="24"/>
+              </w:numPr>
+              <w:spacing w:after="0" w:line="240" w:lineRule="atLeast"/>
+              <w:contextualSpacing/>
+              <w:jc w:val="left"/>
+              <w:rPr>
+                <w:rFonts w:cs="Intel Clear"/>
+                <w:b w:val="0"/>
+                <w:color w:val="auto"/>
+                <w:szCs w:val="18"/>
+              </w:rPr>
+            </w:pPr>
+            <w:r>
+              <w:rPr>
+                <w:rFonts w:cs="Intel Clear"/>
+                <w:b w:val="0"/>
+                <w:color w:val="auto"/>
+              </w:rPr>
+              <w:t>Fixed RTC#308208, Update IP filenames to match new BIOS files.</w:t>
+            </w:r>
+          </w:p>
+          <w:p>
+            <w:pPr>
+              <w:pStyle w:val="CellHeadingCenter"/>
+              <w:spacing w:after="0" w:line="240" w:lineRule="atLeast"/>
+              <w:ind w:left="1120"/>
+              <w:contextualSpacing/>
+              <w:jc w:val="left"/>
+              <w:rPr>
+                <w:rFonts w:cs="Intel Clear"/>
+                <w:b w:val="0"/>
+                <w:color w:val="auto"/>
+                <w:szCs w:val="18"/>
+              </w:rPr>
+            </w:pPr>
+          </w:p>
+        </w:tc>
+      </w:tr>
+      <w:tr>
+        <w:trPr>
+          <w:trHeight w:val="853"/>
+        </w:trPr>
+        <w:tc>
+          <w:tcPr>
+            <w:tcW w:w="1162" w:type="dxa"/>
+          </w:tcPr>
+          <w:p>
+            <w:pPr>
+              <w:keepNext/>
+              <w:keepLines/>
+              <w:spacing w:before="120" w:after="120" w:line="160" w:lineRule="exact"/>
+              <w:ind w:right="40"/>
+              <w:jc w:val="center"/>
+              <w:rPr>
+                <w:rFonts w:ascii="Intel Clear" w:hAnsi="Intel Clear" w:cs="Intel Clear"/>
+                <w:sz w:val="18"/>
+                <w:szCs w:val="18"/>
+              </w:rPr>
+            </w:pPr>
+            <w:r>
+              <w:rPr>
+                <w:rFonts w:ascii="Intel Clear" w:hAnsi="Intel Clear" w:cs="Intel Clear"/>
+                <w:sz w:val="18"/>
+                <w:szCs w:val="18"/>
+              </w:rPr>
+              <w:t>September</w:t>
+            </w:r>
+            <w:r>
+              <w:rPr>
+                <w:rFonts w:ascii="Intel Clear" w:hAnsi="Intel Clear" w:cs="Intel Clear"/>
+                <w:sz w:val="18"/>
+                <w:szCs w:val="18"/>
+              </w:rPr>
+              <w:t xml:space="preserve"> 4</w:t>
+            </w:r>
+            <w:r>
+              <w:rPr>
+                <w:rFonts w:ascii="Intel Clear" w:hAnsi="Intel Clear" w:cs="Intel Clear"/>
+                <w:sz w:val="18"/>
+                <w:szCs w:val="18"/>
+                <w:vertAlign w:val="superscript"/>
+              </w:rPr>
+              <w:t>th</w:t>
+            </w:r>
+            <w:r>
+              <w:rPr>
+                <w:rFonts w:ascii="Intel Clear" w:hAnsi="Intel Clear" w:cs="Intel Clear"/>
+                <w:sz w:val="18"/>
+                <w:szCs w:val="18"/>
+              </w:rPr>
+              <w:t xml:space="preserve"> </w:t>
+            </w:r>
+            <w:r>
+              <w:rPr>
+                <w:rFonts w:ascii="Intel Clear" w:hAnsi="Intel Clear" w:cs="Intel Clear"/>
+                <w:sz w:val="18"/>
+                <w:szCs w:val="18"/>
+              </w:rPr>
+              <w:t xml:space="preserve"> 2019</w:t>
+            </w:r>
+          </w:p>
+        </w:tc>
+        <w:tc>
+          <w:tcPr>
+            <w:tcW w:w="1170" w:type="dxa"/>
+          </w:tcPr>
+          <w:p>
+            <w:pPr>
+              <w:keepNext/>
+              <w:keepLines/>
+              <w:spacing w:before="120" w:after="120" w:line="160" w:lineRule="exact"/>
+              <w:ind w:left="40" w:right="40"/>
+              <w:jc w:val="center"/>
+              <w:rPr>
+                <w:rFonts w:ascii="Intel Clear" w:hAnsi="Intel Clear" w:cs="Intel Clear"/>
+                <w:sz w:val="18"/>
+                <w:szCs w:val="18"/>
+              </w:rPr>
+            </w:pPr>
+            <w:r>
+              <w:rPr>
+                <w:rFonts w:ascii="Intel Clear" w:hAnsi="Intel Clear" w:cs="Intel Clear"/>
+                <w:sz w:val="18"/>
+                <w:szCs w:val="18"/>
+              </w:rPr>
+              <w:t>0.7.0</w:t>
+            </w:r>
+          </w:p>
+        </w:tc>
+        <w:tc>
+          <w:tcPr>
+            <w:tcW w:w="6398" w:type="dxa"/>
+          </w:tcPr>
+          <w:p>
+            <w:pPr>
+              <w:pStyle w:val="CellHeadingCenter"/>
+              <w:spacing w:after="0" w:line="240" w:lineRule="atLeast"/>
+              <w:contextualSpacing/>
+              <w:jc w:val="left"/>
+              <w:rPr>
+                <w:rFonts w:cs="Intel Clear"/>
+                <w:b w:val="0"/>
+                <w:color w:val="auto"/>
+              </w:rPr>
+            </w:pPr>
+            <w:r>
+              <w:rPr>
+                <w:rFonts w:cs="Intel Clear"/>
+                <w:b w:val="0"/>
+                <w:color w:val="auto"/>
+              </w:rPr>
+              <w:t xml:space="preserve">Alpha </w:t>
+            </w:r>
+            <w:r>
+              <w:rPr>
+                <w:rFonts w:cs="Intel Clear"/>
+                <w:b w:val="0"/>
+                <w:color w:val="auto"/>
+              </w:rPr>
+              <w:t xml:space="preserve">Release </w:t>
+            </w:r>
+            <w:r>
+              <w:rPr>
+                <w:rFonts w:cs="Intel Clear"/>
+                <w:b w:val="0"/>
+                <w:color w:val="auto"/>
+              </w:rPr>
+              <w:t xml:space="preserve">Candidate </w:t>
+            </w:r>
+            <w:r>
+              <w:rPr>
+                <w:rFonts w:cs="Intel Clear"/>
+                <w:b w:val="0"/>
+                <w:color w:val="auto"/>
+              </w:rPr>
+              <w:t>corresponding to SIIP Scripts version 0.</w:t>
+            </w:r>
+            <w:r>
+              <w:rPr>
+                <w:rFonts w:cs="Intel Clear"/>
+                <w:b w:val="0"/>
+                <w:color w:val="auto"/>
+              </w:rPr>
+              <w:t>7</w:t>
+            </w:r>
+            <w:r>
+              <w:rPr>
+                <w:rFonts w:cs="Intel Clear"/>
+                <w:b w:val="0"/>
+                <w:color w:val="auto"/>
+              </w:rPr>
+              <w:t>.</w:t>
+            </w:r>
+            <w:r>
+              <w:rPr>
+                <w:rFonts w:cs="Intel Clear"/>
+                <w:b w:val="0"/>
+                <w:color w:val="auto"/>
+              </w:rPr>
+              <w:t>0</w:t>
+            </w:r>
+            <w:r>
+              <w:rPr>
+                <w:rFonts w:cs="Intel Clear"/>
+                <w:b w:val="0"/>
+                <w:color w:val="auto"/>
+              </w:rPr>
+              <w:t xml:space="preserve"> with the following changes:</w:t>
+            </w:r>
+          </w:p>
+          <w:p>
+            <w:pPr>
+              <w:pStyle w:val="CellHeadingCenter"/>
+              <w:numPr>
+                <w:ilvl w:val="0"/>
+                <w:numId w:val="24"/>
+              </w:numPr>
+              <w:spacing w:after="0" w:line="240" w:lineRule="atLeast"/>
+              <w:contextualSpacing/>
+              <w:jc w:val="left"/>
+              <w:rPr>
+                <w:rFonts w:cs="Intel Clear"/>
+                <w:b w:val="0"/>
+                <w:color w:val="auto"/>
+              </w:rPr>
+            </w:pPr>
+            <w:r>
+              <w:rPr>
+                <w:rFonts w:cs="Intel Clear"/>
+                <w:b w:val="0"/>
+                <w:color w:val="auto"/>
+              </w:rPr>
+              <w:t>Overall:</w:t>
+            </w:r>
+          </w:p>
+          <w:p>
+            <w:pPr>
+              <w:pStyle w:val="CellHeadingCenter"/>
+              <w:numPr>
+                <w:ilvl w:val="1"/>
+                <w:numId w:val="24"/>
+              </w:numPr>
+              <w:spacing w:after="0" w:line="240" w:lineRule="atLeast"/>
+              <w:contextualSpacing/>
+              <w:jc w:val="left"/>
+              <w:rPr>
+                <w:rFonts w:cs="Intel Clear"/>
+                <w:b w:val="0"/>
+                <w:color w:val="auto"/>
+              </w:rPr>
+            </w:pPr>
+            <w:r>
+              <w:rPr>
+                <w:rFonts w:cs="Intel Clear"/>
+                <w:b w:val="0"/>
+                <w:color w:val="auto"/>
+              </w:rPr>
+              <w:t>Update</w:t>
+            </w:r>
+            <w:r>
+              <w:t xml:space="preserve"> </w:t>
+            </w:r>
+            <w:r>
+              <w:rPr>
+                <w:rFonts w:cs="Intel Clear"/>
+                <w:b w:val="0"/>
+                <w:color w:val="auto"/>
+              </w:rPr>
+              <w:t>allow scripts to run from script directory</w:t>
+            </w:r>
+          </w:p>
+          <w:p>
+            <w:pPr>
+              <w:pStyle w:val="CellHeadingCenter"/>
+              <w:numPr>
+                <w:ilvl w:val="1"/>
+                <w:numId w:val="24"/>
+              </w:numPr>
+              <w:spacing w:after="0" w:line="240" w:lineRule="atLeast"/>
+              <w:contextualSpacing/>
+              <w:jc w:val="left"/>
+              <w:rPr>
+                <w:rFonts w:cs="Intel Clear"/>
+                <w:b w:val="0"/>
+                <w:color w:val="auto"/>
+              </w:rPr>
+            </w:pPr>
+            <w:r>
+              <w:rPr>
+                <w:rFonts w:cs="Intel Clear"/>
+                <w:b w:val="0"/>
+                <w:color w:val="auto"/>
+              </w:rPr>
+              <w:t xml:space="preserve">Fixed RTC# 304639, </w:t>
+            </w:r>
+            <w:r>
+              <w:rPr>
+                <w:rFonts w:cs="Intel Clear"/>
+                <w:b w:val="0"/>
+                <w:color w:val="auto"/>
+              </w:rPr>
+              <w:t>Fix coding style in all scripts</w:t>
+            </w:r>
+          </w:p>
+          <w:p>
+            <w:pPr>
+              <w:pStyle w:val="CellHeadingCenter"/>
+              <w:numPr>
+                <w:ilvl w:val="1"/>
+                <w:numId w:val="24"/>
+              </w:numPr>
+              <w:spacing w:after="0" w:line="240" w:lineRule="atLeast"/>
+              <w:contextualSpacing/>
+              <w:jc w:val="left"/>
+              <w:rPr>
+                <w:rFonts w:cs="Intel Clear"/>
+                <w:b w:val="0"/>
+                <w:color w:val="auto"/>
+              </w:rPr>
+            </w:pPr>
+            <w:r>
+              <w:rPr>
+                <w:rFonts w:cs="Intel Clear"/>
+                <w:b w:val="0"/>
+                <w:color w:val="auto"/>
+              </w:rPr>
               <w:t>Added RTC #300610, C</w:t>
             </w:r>
             <w:r>
@@ -3349,6 +4030,7 @@
                 <w:b w:val="0"/>
                 <w:color w:val="auto"/>
               </w:rPr>
+              <w:lastRenderedPageBreak/>
               <w:t xml:space="preserve">Update stitching  </w:t>
             </w:r>
             <w:r>
@@ -4844,6 +5526,7 @@
                 <w:sz w:val="18"/>
                 <w:szCs w:val="18"/>
               </w:rPr>
+              <w:lastRenderedPageBreak/>
               <w:t>July 16, 2019</w:t>
             </w:r>
           </w:p>
@@ -5159,7 +5842,6 @@
               <w:spacing w:before="120" w:after="0" w:line="240" w:lineRule="atLeast"/>
             </w:pPr>
             <w:r>
-              <w:lastRenderedPageBreak/>
               <w:t xml:space="preserve">Added stitching feature for GOP, </w:t>
             </w:r>
             <w:r>
@@ -5268,7 +5950,6 @@
                 <w:szCs w:val="18"/>
                 <w:lang w:eastAsia="zh-TW"/>
               </w:rPr>
-              <w:lastRenderedPageBreak/>
               <w:t>June 21, 2019</w:t>
             </w:r>
           </w:p>
@@ -5820,6 +6501,7 @@
                 <w:sz w:val="18"/>
                 <w:szCs w:val="18"/>
               </w:rPr>
+              <w:lastRenderedPageBreak/>
               <w:t>SIIP Stitch:</w:t>
             </w:r>
           </w:p>
@@ -6474,7 +7156,6 @@
                 <w:sz w:val="18"/>
                 <w:szCs w:val="18"/>
               </w:rPr>
-              <w:lastRenderedPageBreak/>
               <w:t>Fixed #299515 Sign and verify function not able to completed successfully if input files path consists of semicolon</w:t>
             </w:r>
             <w:r>
@@ -7057,9 +7738,6 @@
     </w:tbl>
     <w:p>
       <w:pPr>
-        <w:keepNext/>
-        <w:contextualSpacing/>
-        <w:jc w:val="center"/>
         <w:rPr>
           <w:rFonts w:ascii="Intel Clear" w:hAnsi="Intel Clear" w:cs="Intel Clear"/>
           <w:lang w:eastAsia="zh-TW"/>
@@ -7067,118 +7745,6 @@
       </w:pPr>
       <w:bookmarkStart w:id="3" w:name="_Toc428761831"/>
       <w:bookmarkStart w:id="4" w:name="_Toc431308718"/>
-    </w:p>
-    <w:p>
-      <w:pPr>
-        <w:rPr>
-          <w:rFonts w:ascii="Intel Clear" w:hAnsi="Intel Clear" w:cs="Intel Clear"/>
-          <w:lang w:eastAsia="zh-TW"/>
-        </w:rPr>
-      </w:pPr>
-    </w:p>
-    <w:p>
-      <w:pPr>
-        <w:rPr>
-          <w:rFonts w:ascii="Intel Clear" w:hAnsi="Intel Clear" w:cs="Intel Clear"/>
-          <w:lang w:eastAsia="zh-TW"/>
-        </w:rPr>
-      </w:pPr>
-    </w:p>
-    <w:p>
-      <w:pPr>
-        <w:rPr>
-          <w:rFonts w:ascii="Intel Clear" w:hAnsi="Intel Clear" w:cs="Intel Clear"/>
-          <w:lang w:eastAsia="zh-TW"/>
-        </w:rPr>
-      </w:pPr>
-    </w:p>
-    <w:p>
-      <w:pPr>
-        <w:rPr>
-          <w:rFonts w:ascii="Intel Clear" w:hAnsi="Intel Clear" w:cs="Intel Clear"/>
-          <w:lang w:eastAsia="zh-TW"/>
-        </w:rPr>
-      </w:pPr>
-    </w:p>
-    <w:p>
-      <w:pPr>
-        <w:rPr>
-          <w:rFonts w:ascii="Intel Clear" w:hAnsi="Intel Clear" w:cs="Intel Clear"/>
-          <w:lang w:eastAsia="zh-TW"/>
-        </w:rPr>
-      </w:pPr>
-    </w:p>
-    <w:p>
-      <w:pPr>
-        <w:rPr>
-          <w:rFonts w:ascii="Intel Clear" w:hAnsi="Intel Clear" w:cs="Intel Clear"/>
-          <w:lang w:eastAsia="zh-TW"/>
-        </w:rPr>
-      </w:pPr>
-    </w:p>
-    <w:p>
-      <w:pPr>
-        <w:rPr>
-          <w:rFonts w:ascii="Intel Clear" w:hAnsi="Intel Clear" w:cs="Intel Clear"/>
-          <w:lang w:eastAsia="zh-TW"/>
-        </w:rPr>
-      </w:pPr>
-    </w:p>
-    <w:p>
-      <w:pPr>
-        <w:rPr>
-          <w:rFonts w:ascii="Intel Clear" w:hAnsi="Intel Clear" w:cs="Intel Clear"/>
-          <w:lang w:eastAsia="zh-TW"/>
-        </w:rPr>
-      </w:pPr>
-    </w:p>
-    <w:p>
-      <w:pPr>
-        <w:rPr>
-          <w:rFonts w:ascii="Intel Clear" w:hAnsi="Intel Clear" w:cs="Intel Clear"/>
-          <w:lang w:eastAsia="zh-TW"/>
-        </w:rPr>
-      </w:pPr>
-    </w:p>
-    <w:p>
-      <w:pPr>
-        <w:rPr>
-          <w:rFonts w:ascii="Intel Clear" w:hAnsi="Intel Clear" w:cs="Intel Clear"/>
-          <w:lang w:eastAsia="zh-TW"/>
-        </w:rPr>
-      </w:pPr>
-    </w:p>
-    <w:p>
-      <w:pPr>
-        <w:rPr>
-          <w:rFonts w:ascii="Intel Clear" w:hAnsi="Intel Clear" w:cs="Intel Clear"/>
-          <w:lang w:eastAsia="zh-TW"/>
-        </w:rPr>
-      </w:pPr>
-    </w:p>
-    <w:p>
-      <w:pPr>
-        <w:rPr>
-          <w:rFonts w:ascii="Intel Clear" w:hAnsi="Intel Clear" w:cs="Intel Clear"/>
-          <w:lang w:eastAsia="zh-TW"/>
-        </w:rPr>
-      </w:pPr>
-    </w:p>
-    <w:p>
-      <w:pPr>
-        <w:rPr>
-          <w:rFonts w:ascii="Intel Clear" w:hAnsi="Intel Clear" w:cs="Intel Clear"/>
-          <w:lang w:eastAsia="zh-TW"/>
-        </w:rPr>
-      </w:pPr>
-    </w:p>
-    <w:p>
-      <w:pPr>
-        <w:rPr>
-          <w:rFonts w:ascii="Intel Clear" w:hAnsi="Intel Clear" w:cs="Intel Clear"/>
-          <w:lang w:eastAsia="zh-TW"/>
-        </w:rPr>
-      </w:pPr>
     </w:p>
     <w:p>
       <w:pPr>
@@ -7219,13 +7785,6 @@
           <w:docGrid w:linePitch="245"/>
         </w:sectPr>
       </w:pPr>
-      <w:r>
-        <w:rPr>
-          <w:rFonts w:ascii="Intel Clear" w:hAnsi="Intel Clear" w:cs="Intel Clear"/>
-          <w:lang w:eastAsia="zh-TW"/>
-        </w:rPr>
-        <w:tab/>
-      </w:r>
     </w:p>
     <w:p>
       <w:pPr>
@@ -7238,7 +7797,7 @@
       <w:bookmarkStart w:id="6" w:name="_Toc125788471"/>
       <w:bookmarkStart w:id="7" w:name="_Toc411413856"/>
       <w:bookmarkStart w:id="8" w:name="_Toc411430817"/>
-      <w:bookmarkStart w:id="9" w:name="_Toc18580778"/>
+      <w:bookmarkStart w:id="9" w:name="_Toc19889323"/>
       <w:r>
         <w:rPr>
           <w:rFonts w:cs="Intel Clear"/>
@@ -7264,7 +7823,7 @@
       <w:pPr>
         <w:pStyle w:val="Heading2"/>
       </w:pPr>
-      <w:bookmarkStart w:id="10" w:name="_Toc18580779"/>
+      <w:bookmarkStart w:id="10" w:name="_Toc19889324"/>
       <w:r>
         <w:t>Purpose</w:t>
       </w:r>
@@ -7433,7 +7992,7 @@
         <w:pStyle w:val="Heading2"/>
       </w:pPr>
       <w:bookmarkStart w:id="13" w:name="_Toc523136520"/>
-      <w:bookmarkStart w:id="14" w:name="_Toc18580780"/>
+      <w:bookmarkStart w:id="14" w:name="_Toc19889325"/>
       <w:r>
         <w:t>Audience</w:t>
       </w:r>
@@ -7487,7 +8046,7 @@
         <w:pStyle w:val="Heading2"/>
       </w:pPr>
       <w:bookmarkStart w:id="15" w:name="_Toc523136521"/>
-      <w:bookmarkStart w:id="16" w:name="_Toc18580781"/>
+      <w:bookmarkStart w:id="16" w:name="_Toc19889326"/>
       <w:r>
         <w:t>Acronyms</w:t>
       </w:r>
@@ -7510,7 +8069,7 @@
         <w:pStyle w:val="Caption"/>
       </w:pPr>
       <w:bookmarkStart w:id="17" w:name="_Toc523136935"/>
-      <w:bookmarkStart w:id="18" w:name="_Toc18580799"/>
+      <w:bookmarkStart w:id="18" w:name="_Toc19889344"/>
       <w:r>
         <w:t>Table</w:t>
       </w:r>
@@ -7826,7 +8385,7 @@
         </w:rPr>
       </w:pPr>
       <w:bookmarkStart w:id="19" w:name="_Toc9638979"/>
-      <w:bookmarkStart w:id="20" w:name="_Toc18580782"/>
+      <w:bookmarkStart w:id="20" w:name="_Toc19889327"/>
       <w:r>
         <w:rPr>
           <w:rFonts w:cs="Intel Clear"/>
@@ -7843,7 +8402,7 @@
         <w:adjustRightInd w:val="0"/>
         <w:contextualSpacing/>
       </w:pPr>
-      <w:bookmarkStart w:id="21" w:name="_Toc18580783"/>
+      <w:bookmarkStart w:id="21" w:name="_Toc19889328"/>
       <w:r>
         <w:t>New Features</w:t>
       </w:r>
@@ -7859,71 +8418,7 @@
         <w:contextualSpacing/>
       </w:pPr>
       <w:r>
-        <w:rPr>
-          <w:rFonts w:cs="Intel Clear"/>
-          <w:b/>
-          <w:color w:val="auto"/>
-        </w:rPr>
-        <w:t xml:space="preserve">New feature request RTC #305460, </w:t>
-      </w:r>
-      <w:r>
-        <w:t xml:space="preserve"> </w:t>
-      </w:r>
-    </w:p>
-    <w:p>
-      <w:pPr>
-        <w:pStyle w:val="Bullet0"/>
-        <w:keepNext/>
-        <w:keepLines/>
-        <w:tabs>
-          <w:tab w:val="clear" w:pos="360"/>
-          <w:tab w:val="num" w:pos="576"/>
-        </w:tabs>
-        <w:adjustRightInd w:val="0"/>
-        <w:spacing w:before="100" w:beforeAutospacing="1" w:after="100" w:afterAutospacing="1"/>
-        <w:ind w:left="432"/>
-        <w:contextualSpacing/>
-      </w:pPr>
-      <w:r>
-        <w:rPr>
-          <w:rFonts w:cs="Intel Clear"/>
-          <w:color w:val="auto"/>
-        </w:rPr>
-        <w:t xml:space="preserve">New feature request to support </w:t>
-      </w:r>
-      <w:proofErr w:type="spellStart"/>
-      <w:r>
-        <w:rPr>
-          <w:rFonts w:cs="Intel Clear"/>
-          <w:color w:val="auto"/>
-        </w:rPr>
-        <w:t>GbE</w:t>
-      </w:r>
-      <w:proofErr w:type="spellEnd"/>
-      <w:r>
-        <w:rPr>
-          <w:rFonts w:cs="Intel Clear"/>
-          <w:color w:val="auto"/>
-        </w:rPr>
-        <w:t xml:space="preserve"> 3 Sub-Regions on BIOS and PSE</w:t>
-      </w:r>
-      <w:r>
-        <w:rPr>
-          <w:rFonts w:cs="Intel Clear"/>
-          <w:b/>
-          <w:color w:val="auto"/>
-        </w:rPr>
-        <w:t xml:space="preserve">, HSD-ES RCR: </w:t>
-      </w:r>
-      <w:r>
-        <w:t xml:space="preserve"> h</w:t>
-      </w:r>
-      <w:r>
-        <w:rPr>
-          <w:rFonts w:cs="Intel Clear"/>
-          <w:color w:val="auto"/>
-        </w:rPr>
-        <w:t>ttps://hsdes.intel.com/resource/1507303757</w:t>
+        <w:t>None in this release.</w:t>
       </w:r>
     </w:p>
     <w:p>
@@ -7932,7 +8427,7 @@
         <w:adjustRightInd w:val="0"/>
         <w:contextualSpacing/>
       </w:pPr>
-      <w:bookmarkStart w:id="22" w:name="_Toc18580784"/>
+      <w:bookmarkStart w:id="22" w:name="_Toc19889329"/>
       <w:r>
         <w:t>Changes to Existing Features</w:t>
       </w:r>
@@ -7959,7 +8454,7 @@
         <w:ind w:left="-1296" w:firstLine="0"/>
         <w:contextualSpacing/>
       </w:pPr>
-      <w:bookmarkStart w:id="23" w:name="_Toc18580785"/>
+      <w:bookmarkStart w:id="23" w:name="_Toc19889330"/>
       <w:r>
         <w:t>Unsupported or Discontinued Features</w:t>
       </w:r>
@@ -8003,7 +8498,7 @@
         <w:pStyle w:val="Heading1"/>
         <w:pageBreakBefore w:val="0"/>
       </w:pPr>
-      <w:bookmarkStart w:id="24" w:name="_Toc18580786"/>
+      <w:bookmarkStart w:id="24" w:name="_Toc19889331"/>
       <w:r>
         <w:t>Fixed Issues</w:t>
       </w:r>
@@ -8013,7 +8508,7 @@
       <w:pPr>
         <w:pStyle w:val="Heading2"/>
       </w:pPr>
-      <w:bookmarkStart w:id="25" w:name="_Toc18580787"/>
+      <w:bookmarkStart w:id="25" w:name="_Toc19889332"/>
       <w:bookmarkStart w:id="26" w:name="_Ref495051759"/>
       <w:r>
         <w:t>Overall</w:t>
@@ -8025,7 +8520,134 @@
         <w:pStyle w:val="Bullet0"/>
       </w:pPr>
       <w:r>
-        <w:t>There’s a known issue in Pre-Alpha release and been fixed in this release:</w:t>
+        <w:t>Fixed RTC#308211, Add FAQ to README</w:t>
+      </w:r>
+    </w:p>
+    <w:p>
+      <w:pPr>
+        <w:pStyle w:val="Bullet0"/>
+      </w:pPr>
+      <w:r>
+        <w:t>Fixed RTC#308297, Add banners to all scripts</w:t>
+      </w:r>
+    </w:p>
+    <w:p>
+      <w:pPr>
+        <w:pStyle w:val="Bullet0"/>
+      </w:pPr>
+      <w:r>
+        <w:t>Updated RTC#300610:  complete release package with a single step</w:t>
+      </w:r>
+    </w:p>
+    <w:p>
+      <w:pPr>
+        <w:pStyle w:val="Heading2"/>
+      </w:pPr>
+      <w:bookmarkStart w:id="27" w:name="_Toc19889333"/>
+      <w:r>
+        <w:t>SIIP Stitch Script</w:t>
+      </w:r>
+      <w:bookmarkEnd w:id="27"/>
+    </w:p>
+    <w:p>
+      <w:pPr>
+        <w:pStyle w:val="Bullet0"/>
+      </w:pPr>
+      <w:r>
+        <w:t xml:space="preserve">Fixed RTC #307926, </w:t>
+      </w:r>
+      <w:proofErr w:type="spellStart"/>
+      <w:r>
+        <w:t>SIIPStich</w:t>
+      </w:r>
+      <w:proofErr w:type="spellEnd"/>
+      <w:r>
+        <w:t xml:space="preserve"> do not have check on missing third party tool</w:t>
+      </w:r>
+    </w:p>
+    <w:p>
+      <w:pPr>
+        <w:pStyle w:val="Bullet0"/>
+      </w:pPr>
+      <w:r>
+        <w:t xml:space="preserve">Fixed RTC #307930, </w:t>
+      </w:r>
+      <w:proofErr w:type="spellStart"/>
+      <w:r>
+        <w:t>SIIPStitch</w:t>
+      </w:r>
+      <w:proofErr w:type="spellEnd"/>
+      <w:r>
+        <w:t xml:space="preserve"> tool do not have check if </w:t>
+      </w:r>
+      <w:proofErr w:type="spellStart"/>
+      <w:r>
+        <w:t>privatekey</w:t>
+      </w:r>
+      <w:proofErr w:type="spellEnd"/>
+      <w:r>
+        <w:t xml:space="preserve"> file is not found</w:t>
+      </w:r>
+    </w:p>
+    <w:p>
+      <w:pPr>
+        <w:pStyle w:val="Bullet0"/>
+      </w:pPr>
+      <w:r>
+        <w:t xml:space="preserve">Fixed RTC#305839, when we change the </w:t>
+      </w:r>
+      <w:proofErr w:type="spellStart"/>
+      <w:r>
+        <w:t>init</w:t>
+      </w:r>
+      <w:proofErr w:type="spellEnd"/>
+      <w:r>
+        <w:t xml:space="preserve"> sequence, HU will print error</w:t>
+      </w:r>
+    </w:p>
+    <w:p>
+      <w:pPr>
+        <w:pStyle w:val="Bullet0"/>
+      </w:pPr>
+      <w:r>
+        <w:t>Fixed RTC#307925, Example file on Help menu for IPNAME_IN is not updated</w:t>
+      </w:r>
+    </w:p>
+    <w:p>
+      <w:pPr>
+        <w:pStyle w:val="Bullet0"/>
+      </w:pPr>
+      <w:r>
+        <w:t xml:space="preserve">Fixed RTC#309053, Load JSON as input to stitch </w:t>
+      </w:r>
+      <w:proofErr w:type="spellStart"/>
+      <w:r>
+        <w:t>subregions</w:t>
+      </w:r>
+      <w:proofErr w:type="spellEnd"/>
+    </w:p>
+    <w:p>
+      <w:pPr>
+        <w:pStyle w:val="Bullet0"/>
+      </w:pPr>
+      <w:r>
+        <w:t>Fixed RTC#309049, VBT stitching failed to boot with BIOS v1374</w:t>
+      </w:r>
+    </w:p>
+    <w:p>
+      <w:pPr>
+        <w:pStyle w:val="Bullet0"/>
+      </w:pPr>
+      <w:r>
+        <w:t xml:space="preserve">Fixed RTC#309545, Stitch one </w:t>
+      </w:r>
+      <w:proofErr w:type="spellStart"/>
+      <w:r>
+        <w:t>inputfile</w:t>
+      </w:r>
+      <w:proofErr w:type="spellEnd"/>
+      <w:r>
+        <w:t xml:space="preserve"> to merge GFX PEIM into IFWI</w:t>
       </w:r>
     </w:p>
     <w:p>
@@ -8035,121 +8657,50 @@
           <w:ilvl w:val="0"/>
           <w:numId w:val="0"/>
         </w:numPr>
-        <w:ind w:left="432"/>
-      </w:pPr>
-      <w:r>
-        <w:t xml:space="preserve">[SIIP Stitch]: It’s required to follow readme file on preparing RSA private key and rename to </w:t>
-      </w:r>
-      <w:proofErr w:type="spellStart"/>
-      <w:r>
-        <w:t>privkey.pem</w:t>
-      </w:r>
-      <w:proofErr w:type="spellEnd"/>
-      <w:r>
-        <w:t xml:space="preserve"> into the same working directory, or it will cause stitching error and exit the process.</w:t>
-      </w:r>
+        <w:ind w:left="216"/>
+      </w:pPr>
     </w:p>
     <w:p>
       <w:pPr>
-        <w:pStyle w:val="Bullet0"/>
-        <w:tabs>
-          <w:tab w:val="clear" w:pos="360"/>
-          <w:tab w:val="num" w:pos="1080"/>
-        </w:tabs>
-        <w:ind w:left="936"/>
-      </w:pPr>
-      <w:r>
-        <w:t>Update allow scripts to run from script directory</w:t>
-      </w:r>
+        <w:pStyle w:val="Heading2"/>
+      </w:pPr>
+      <w:bookmarkStart w:id="28" w:name="_Toc19889334"/>
+      <w:r>
+        <w:lastRenderedPageBreak/>
+        <w:t xml:space="preserve">SIIP </w:t>
+      </w:r>
+      <w:r>
+        <w:t>Sign</w:t>
+      </w:r>
+      <w:r>
+        <w:t xml:space="preserve"> Script</w:t>
+      </w:r>
+      <w:bookmarkEnd w:id="28"/>
     </w:p>
     <w:p>
       <w:pPr>
         <w:pStyle w:val="Bullet0"/>
-        <w:tabs>
-          <w:tab w:val="clear" w:pos="360"/>
-          <w:tab w:val="num" w:pos="1080"/>
-        </w:tabs>
-        <w:ind w:left="936"/>
-        <w:rPr>
-          <w:b/>
-        </w:rPr>
-      </w:pPr>
-      <w:r>
-        <w:rPr>
-          <w:b/>
-        </w:rPr>
-        <w:t>Status: Closed</w:t>
+      </w:pPr>
+      <w:r>
+        <w:t>None in this release.</w:t>
       </w:r>
     </w:p>
     <w:p>
       <w:pPr>
-        <w:pStyle w:val="Bullet0"/>
-      </w:pPr>
-      <w:r>
-        <w:t>Fixed RTC# 304639, Fix coding style in all scripts</w:t>
-      </w:r>
+        <w:pStyle w:val="Heading2"/>
+      </w:pPr>
+      <w:bookmarkStart w:id="29" w:name="_Toc19889335"/>
+      <w:r>
+        <w:t>Sub-Region Capsule</w:t>
+      </w:r>
+      <w:bookmarkEnd w:id="29"/>
     </w:p>
     <w:p>
       <w:pPr>
         <w:pStyle w:val="Bullet0"/>
       </w:pPr>
       <w:r>
-        <w:t>Added RTC #300610, Created a complete release package with a single step and reorganize script and shared code into new layout:</w:t>
-      </w:r>
-    </w:p>
-    <w:p>
-      <w:pPr>
-        <w:pStyle w:val="Bullet0"/>
-        <w:numPr>
-          <w:ilvl w:val="0"/>
-          <w:numId w:val="31"/>
-        </w:numPr>
-      </w:pPr>
-      <w:r>
-        <w:t>scripts  : entry to all scripts</w:t>
-      </w:r>
-    </w:p>
-    <w:p>
-      <w:pPr>
-        <w:pStyle w:val="Bullet0"/>
-        <w:numPr>
-          <w:ilvl w:val="0"/>
-          <w:numId w:val="31"/>
-        </w:numPr>
-      </w:pPr>
-      <w:r>
-        <w:t>3rdParty : Third party code</w:t>
-      </w:r>
-    </w:p>
-    <w:p>
-      <w:pPr>
-        <w:pStyle w:val="Bullet0"/>
-        <w:numPr>
-          <w:ilvl w:val="0"/>
-          <w:numId w:val="31"/>
-        </w:numPr>
-      </w:pPr>
-      <w:r>
-        <w:t>common   : modules and libraries</w:t>
-      </w:r>
-    </w:p>
-    <w:p>
-      <w:pPr>
-        <w:pStyle w:val="Heading2"/>
-      </w:pPr>
-      <w:bookmarkStart w:id="27" w:name="_Toc18580788"/>
-      <w:r>
-        <w:lastRenderedPageBreak/>
-        <w:t>SIIP Stitch Script</w:t>
-      </w:r>
-      <w:bookmarkEnd w:id="27"/>
-    </w:p>
-    <w:p>
-      <w:pPr>
-        <w:pStyle w:val="Bullet0"/>
-      </w:pPr>
-      <w:r>
-        <w:t>There’s a known issue in Pre-Alpha release and been fixed in this release:</w:t>
+        <w:t>Fixed RTC#309024, Wrong GUID is used for OOB sub-region</w:t>
       </w:r>
     </w:p>
     <w:p>
@@ -8159,310 +8710,10 @@
           <w:ilvl w:val="0"/>
           <w:numId w:val="0"/>
         </w:numPr>
-        <w:ind w:left="432"/>
-      </w:pPr>
-      <w:r>
-        <w:t xml:space="preserve">[SIIP Stitch]: There’s known issue on GOP stitching failure in ER20 environment in </w:t>
-      </w:r>
-      <w:proofErr w:type="spellStart"/>
-      <w:r>
-        <w:t>simics</w:t>
-      </w:r>
-      <w:proofErr w:type="spellEnd"/>
-      <w:r>
-        <w:t xml:space="preserve">. System may boot up without display in </w:t>
-      </w:r>
-      <w:proofErr w:type="spellStart"/>
-      <w:r>
-        <w:t>simics</w:t>
-      </w:r>
-      <w:proofErr w:type="spellEnd"/>
-      <w:r>
-        <w:t xml:space="preserve"> after GOP stitching.</w:t>
-      </w:r>
-    </w:p>
-    <w:p>
-      <w:pPr>
-        <w:pStyle w:val="Bullet0"/>
-        <w:tabs>
-          <w:tab w:val="clear" w:pos="360"/>
-          <w:tab w:val="num" w:pos="1008"/>
-        </w:tabs>
-        <w:ind w:left="864"/>
-      </w:pPr>
-      <w:r>
-        <w:t xml:space="preserve">Update </w:t>
-      </w:r>
-      <w:proofErr w:type="spellStart"/>
-      <w:r>
-        <w:t>SIIPStitch</w:t>
-      </w:r>
-      <w:proofErr w:type="spellEnd"/>
-      <w:r>
-        <w:t xml:space="preserve"> stitching i</w:t>
-      </w:r>
-      <w:r>
-        <w:t xml:space="preserve">nclude </w:t>
-      </w:r>
-      <w:proofErr w:type="spellStart"/>
-      <w:r>
-        <w:t>Gfx</w:t>
-      </w:r>
-      <w:proofErr w:type="spellEnd"/>
-      <w:r>
-        <w:t xml:space="preserve"> PEIM in OBB stitching flow</w:t>
-      </w:r>
-    </w:p>
-    <w:p>
-      <w:pPr>
-        <w:pStyle w:val="Bullet0"/>
-        <w:tabs>
-          <w:tab w:val="clear" w:pos="360"/>
-          <w:tab w:val="num" w:pos="1008"/>
-        </w:tabs>
-        <w:ind w:left="864"/>
-        <w:rPr>
-          <w:b/>
-        </w:rPr>
-      </w:pPr>
-      <w:r>
-        <w:rPr>
-          <w:b/>
-        </w:rPr>
-        <w:t>Status: Closed</w:t>
-      </w:r>
-    </w:p>
-    <w:p>
-      <w:pPr>
-        <w:pStyle w:val="Bullet0"/>
-      </w:pPr>
-      <w:r>
-        <w:t>There’s a known issue in Pre-Alpha release and been fixed in this release:</w:t>
-      </w:r>
-    </w:p>
-    <w:p>
-      <w:pPr>
-        <w:pStyle w:val="Bullet0"/>
-        <w:numPr>
-          <w:ilvl w:val="0"/>
-          <w:numId w:val="0"/>
-        </w:numPr>
-        <w:ind w:left="432"/>
-      </w:pPr>
-      <w:r>
-        <w:t>[SIIP Stitch]: There’s known issue on time out failure when execute siip_stitch.py to stitch BIOS and PSE FW binaries. This is due to FMMT tool takes longer time parsing input images.</w:t>
-      </w:r>
-    </w:p>
-    <w:p>
-      <w:pPr>
-        <w:pStyle w:val="Bullet0"/>
-        <w:tabs>
-          <w:tab w:val="clear" w:pos="360"/>
-          <w:tab w:val="num" w:pos="1008"/>
-        </w:tabs>
-        <w:ind w:left="864"/>
-      </w:pPr>
-      <w:r>
-        <w:t>Fixed RTC #304918, Timeout time too short causing the failure of stitching</w:t>
-      </w:r>
-    </w:p>
-    <w:p>
-      <w:pPr>
-        <w:pStyle w:val="Bullet0"/>
-        <w:tabs>
-          <w:tab w:val="clear" w:pos="360"/>
-          <w:tab w:val="num" w:pos="1008"/>
-        </w:tabs>
-        <w:ind w:left="864"/>
-      </w:pPr>
-      <w:r>
-        <w:t>Fixed RTC #305982, Stitching not working on some systems with predefined timeout of 10 seconds</w:t>
-      </w:r>
-    </w:p>
-    <w:p>
-      <w:pPr>
-        <w:pStyle w:val="Bullet0"/>
-        <w:tabs>
-          <w:tab w:val="clear" w:pos="360"/>
-          <w:tab w:val="num" w:pos="1080"/>
-        </w:tabs>
-        <w:ind w:left="864"/>
-      </w:pPr>
-      <w:r>
-        <w:rPr>
-          <w:b/>
-        </w:rPr>
-        <w:t>Status: Closed</w:t>
-      </w:r>
-    </w:p>
-    <w:p>
-      <w:pPr>
-        <w:pStyle w:val="Bullet0"/>
-      </w:pPr>
-      <w:r>
-        <w:t xml:space="preserve">Fixed RTC #305321, </w:t>
-      </w:r>
-      <w:proofErr w:type="spellStart"/>
-      <w:r>
-        <w:t>SIIPStitch</w:t>
-      </w:r>
-      <w:proofErr w:type="spellEnd"/>
-      <w:r>
-        <w:t xml:space="preserve"> tool do not have a check file on IPNAME_IN file size</w:t>
-      </w:r>
-    </w:p>
-    <w:p>
-      <w:pPr>
-        <w:pStyle w:val="Bullet0"/>
-      </w:pPr>
-      <w:r>
-        <w:t xml:space="preserve">Fixed RTC #305325, </w:t>
-      </w:r>
-      <w:proofErr w:type="spellStart"/>
-      <w:r>
-        <w:t>SIIPStitch</w:t>
-      </w:r>
-      <w:proofErr w:type="spellEnd"/>
-      <w:r>
-        <w:t xml:space="preserve"> tool do not have a check on IPNAME_IN2 file size</w:t>
-      </w:r>
-    </w:p>
-    <w:p>
-      <w:pPr>
-        <w:pStyle w:val="Bullet0"/>
-      </w:pPr>
-      <w:r>
-        <w:t xml:space="preserve">Update RTC #306596, Update </w:t>
-      </w:r>
-      <w:proofErr w:type="spellStart"/>
-      <w:r>
-        <w:t>siiipstitch</w:t>
-      </w:r>
-      <w:proofErr w:type="spellEnd"/>
-      <w:r>
-        <w:t xml:space="preserve"> tool to recognize the new  IP filenames with PSE instead of OSE</w:t>
-      </w:r>
-    </w:p>
-    <w:p>
-      <w:pPr>
-        <w:pStyle w:val="Bullet0"/>
-      </w:pPr>
-      <w:r>
-        <w:t xml:space="preserve">Fixed RTC #305389, </w:t>
-      </w:r>
-      <w:proofErr w:type="spellStart"/>
-      <w:r>
-        <w:t>SIIPStitch</w:t>
-      </w:r>
-      <w:proofErr w:type="spellEnd"/>
-      <w:r>
-        <w:t xml:space="preserve"> tool do not have a check on </w:t>
-      </w:r>
-      <w:proofErr w:type="spellStart"/>
-      <w:r>
-        <w:t>privatekey</w:t>
-      </w:r>
-      <w:proofErr w:type="spellEnd"/>
-      <w:r>
-        <w:t xml:space="preserve"> file size</w:t>
-      </w:r>
-    </w:p>
-    <w:p>
-      <w:pPr>
-        <w:pStyle w:val="Bullet0"/>
-      </w:pPr>
-      <w:r>
-        <w:t xml:space="preserve">Fixed RTC#305296, Unable stitch with </w:t>
-      </w:r>
-      <w:proofErr w:type="spellStart"/>
-      <w:r>
-        <w:t>privatekey</w:t>
-      </w:r>
-      <w:proofErr w:type="spellEnd"/>
-      <w:r>
-        <w:t xml:space="preserve"> full path</w:t>
-      </w:r>
-    </w:p>
-    <w:p>
-      <w:pPr>
-        <w:pStyle w:val="Bullet0"/>
-      </w:pPr>
-      <w:r>
-        <w:t>Added RTC #305963, Support stitching GOP/PEIM GFX/VBT into IFWI image</w:t>
-      </w:r>
-    </w:p>
-    <w:p>
-      <w:pPr>
-        <w:pStyle w:val="Heading2"/>
-      </w:pPr>
-      <w:bookmarkStart w:id="28" w:name="_Toc18580789"/>
-      <w:r>
-        <w:t xml:space="preserve">SIIP </w:t>
-      </w:r>
-      <w:r>
-        <w:t>Sign</w:t>
-      </w:r>
-      <w:r>
-        <w:t xml:space="preserve"> Script</w:t>
-      </w:r>
-      <w:bookmarkEnd w:id="28"/>
-    </w:p>
-    <w:p>
-      <w:pPr>
-        <w:pStyle w:val="Bullet0"/>
-      </w:pPr>
-      <w:r>
-        <w:t>None in this release.</w:t>
-      </w:r>
-    </w:p>
-    <w:p>
-      <w:pPr>
-        <w:pStyle w:val="Heading2"/>
-      </w:pPr>
-      <w:bookmarkStart w:id="29" w:name="_Toc18580790"/>
-      <w:r>
-        <w:t>Sub-Region Capsule</w:t>
-      </w:r>
-      <w:bookmarkEnd w:id="29"/>
-    </w:p>
-    <w:p>
-      <w:pPr>
-        <w:pStyle w:val="Bullet0"/>
-      </w:pPr>
-      <w:r>
-        <w:t>Updated sub-region examples and FV alignment</w:t>
-      </w:r>
-    </w:p>
-    <w:p>
-      <w:pPr>
-        <w:pStyle w:val="Bullet0"/>
-      </w:pPr>
-      <w:r>
-        <w:t xml:space="preserve">Update RTC #306548, Separate </w:t>
-      </w:r>
-      <w:proofErr w:type="spellStart"/>
-      <w:r>
-        <w:t>subregion</w:t>
-      </w:r>
-      <w:proofErr w:type="spellEnd"/>
-      <w:r>
-        <w:t xml:space="preserve"> JSON conversion to binary feature from main script</w:t>
-      </w:r>
-    </w:p>
-    <w:p>
-      <w:pPr>
-        <w:pStyle w:val="Bullet0"/>
-      </w:pPr>
-      <w:r>
-        <w:t xml:space="preserve">Fixed RTC#304497, All data is read from file even if the size set in </w:t>
-      </w:r>
-      <w:proofErr w:type="spellStart"/>
-      <w:r>
-        <w:t>json</w:t>
-      </w:r>
-      <w:proofErr w:type="spellEnd"/>
-      <w:r>
-        <w:t xml:space="preserve"> is less than file size</w:t>
+        <w:ind w:left="216"/>
+      </w:pPr>
+      <w:r>
+        <w:t>Fixed RTC#308208, Update IP filenames to match new BIOS files</w:t>
       </w:r>
     </w:p>
     <w:p>
@@ -8488,7 +8739,7 @@
           <w:rFonts w:cs="Intel Clear"/>
         </w:rPr>
       </w:pPr>
-      <w:bookmarkStart w:id="31" w:name="_Toc18580791"/>
+      <w:bookmarkStart w:id="31" w:name="_Toc19889336"/>
       <w:bookmarkEnd w:id="30"/>
       <w:r>
         <w:rPr>
@@ -8612,6 +8863,9 @@
       <w:r>
         <w:t xml:space="preserve"> (</w:t>
       </w:r>
+      <w:r>
+        <w:t xml:space="preserve">example: </w:t>
+      </w:r>
       <w:proofErr w:type="spellStart"/>
       <w:r>
         <w:t>OseFw.bin</w:t>
@@ -8620,8 +8874,6 @@
       <w:r>
         <w:t>)</w:t>
       </w:r>
-      <w:bookmarkStart w:id="32" w:name="_GoBack"/>
-      <w:bookmarkEnd w:id="32"/>
       <w:r>
         <w:t xml:space="preserve"> instead of </w:t>
       </w:r>
@@ -8630,6 +8882,9 @@
       </w:r>
       <w:r>
         <w:t xml:space="preserve"> (</w:t>
+      </w:r>
+      <w:r>
+        <w:t xml:space="preserve">example: </w:t>
       </w:r>
       <w:proofErr w:type="spellStart"/>
       <w:r>
@@ -8657,12 +8912,12 @@
         <w:pStyle w:val="Heading1"/>
         <w:pageBreakBefore w:val="0"/>
       </w:pPr>
-      <w:bookmarkStart w:id="33" w:name="_Toc18580792"/>
+      <w:bookmarkStart w:id="32" w:name="_Toc19889337"/>
       <w:r>
         <w:lastRenderedPageBreak/>
         <w:t>Related Documentation</w:t>
       </w:r>
-      <w:bookmarkEnd w:id="33"/>
+      <w:bookmarkEnd w:id="32"/>
       <w:r>
         <w:t xml:space="preserve"> </w:t>
       </w:r>
@@ -8721,11 +8976,11 @@
         <w:pStyle w:val="Heading1"/>
         <w:pageBreakBefore w:val="0"/>
       </w:pPr>
-      <w:bookmarkStart w:id="34" w:name="_Toc18580793"/>
+      <w:bookmarkStart w:id="33" w:name="_Toc19889338"/>
       <w:r>
         <w:t>Where to Find the Release</w:t>
       </w:r>
-      <w:bookmarkEnd w:id="34"/>
+      <w:bookmarkEnd w:id="33"/>
     </w:p>
     <w:p>
       <w:pPr>
@@ -8757,14 +9012,14 @@
           <w:rFonts w:cs="Intel Clear"/>
         </w:rPr>
       </w:pPr>
-      <w:bookmarkStart w:id="35" w:name="_Toc18580794"/>
+      <w:bookmarkStart w:id="34" w:name="_Toc19889339"/>
       <w:r>
         <w:rPr>
           <w:rFonts w:cs="Intel Clear"/>
         </w:rPr>
         <w:t>Release Content</w:t>
       </w:r>
-      <w:bookmarkEnd w:id="35"/>
+      <w:bookmarkEnd w:id="34"/>
       <w:r>
         <w:rPr>
           <w:rFonts w:cs="Intel Clear"/>
@@ -8776,20 +9031,20 @@
       <w:pPr>
         <w:pStyle w:val="Heading2"/>
       </w:pPr>
-      <w:bookmarkStart w:id="36" w:name="_Toc523136540"/>
-      <w:bookmarkStart w:id="37" w:name="_Toc18580795"/>
+      <w:bookmarkStart w:id="35" w:name="_Toc523136540"/>
+      <w:bookmarkStart w:id="36" w:name="_Toc19889340"/>
       <w:r>
         <w:t>Component Revision Numbers</w:t>
       </w:r>
+      <w:bookmarkEnd w:id="35"/>
       <w:bookmarkEnd w:id="36"/>
-      <w:bookmarkEnd w:id="37"/>
     </w:p>
     <w:p>
       <w:pPr>
         <w:pStyle w:val="Caption"/>
         <w:keepLines/>
       </w:pPr>
-      <w:bookmarkStart w:id="38" w:name="_Toc18580800"/>
+      <w:bookmarkStart w:id="37" w:name="_Toc19889345"/>
       <w:r>
         <w:t xml:space="preserve">Table </w:t>
       </w:r>
@@ -8839,7 +9094,7 @@
       <w:r>
         <w:t>Component Revision Numbers</w:t>
       </w:r>
-      <w:bookmarkEnd w:id="38"/>
+      <w:bookmarkEnd w:id="37"/>
     </w:p>
     <w:tbl>
       <w:tblPr>
@@ -8879,6 +9134,7 @@
               <w:pStyle w:val="CellHeadingCenter"/>
             </w:pPr>
             <w:r>
+              <w:lastRenderedPageBreak/>
               <w:t>Subproject (Component)</w:t>
             </w:r>
           </w:p>
@@ -8987,6 +9243,22 @@
               <w:rPr>
                 <w:szCs w:val="18"/>
               </w:rPr>
+              <w:t>common\banner.py</w:t>
+            </w:r>
+          </w:p>
+          <w:p>
+            <w:pPr>
+              <w:pStyle w:val="CellBodyLeft"/>
+              <w:keepNext/>
+              <w:ind w:left="0"/>
+              <w:rPr>
+                <w:szCs w:val="18"/>
+              </w:rPr>
+            </w:pPr>
+            <w:r>
+              <w:rPr>
+                <w:szCs w:val="18"/>
+              </w:rPr>
               <w:t>common</w:t>
             </w:r>
             <w:r>
@@ -9328,7 +9600,10 @@
               <w:keepNext/>
             </w:pPr>
             <w:r>
-              <w:t>0.7.0</w:t>
+              <w:t>0.7.</w:t>
+            </w:r>
+            <w:r>
+              <w:t>1</w:t>
             </w:r>
           </w:p>
         </w:tc>
@@ -9513,6 +9788,25 @@
               <w:t>docx</w:t>
             </w:r>
           </w:p>
+          <w:p>
+            <w:pPr>
+              <w:pStyle w:val="CellBodyLeft"/>
+              <w:keepNext/>
+              <w:rPr>
+                <w:rFonts w:cs="Intel Clear"/>
+                <w:szCs w:val="18"/>
+              </w:rPr>
+            </w:pPr>
+            <w:r>
+              <w:rPr>
+                <w:rFonts w:cs="Intel Clear"/>
+                <w:szCs w:val="18"/>
+              </w:rPr>
+              <w:t>USER_MANUAL.html</w:t>
+            </w:r>
+            <w:bookmarkStart w:id="38" w:name="_GoBack"/>
+            <w:bookmarkEnd w:id="38"/>
+          </w:p>
         </w:tc>
         <w:tc>
           <w:tcPr>
@@ -9609,7 +9903,13 @@
               <w:rPr>
                 <w:lang w:val="en-US"/>
               </w:rPr>
-              <w:t>7.0</w:t>
+              <w:t>7.</w:t>
+            </w:r>
+            <w:r>
+              <w:rPr>
+                <w:lang w:val="en-US"/>
+              </w:rPr>
+              <w:t>1</w:t>
             </w:r>
           </w:p>
         </w:tc>
@@ -9623,14 +9923,13 @@
           <w:rFonts w:cs="Intel Clear"/>
         </w:rPr>
       </w:pPr>
-      <w:bookmarkStart w:id="39" w:name="_Toc18580796"/>
+      <w:bookmarkStart w:id="39" w:name="_Toc19889341"/>
       <w:bookmarkEnd w:id="3"/>
       <w:bookmarkEnd w:id="4"/>
       <w:r>
         <w:rPr>
           <w:rFonts w:cs="Intel Clear"/>
         </w:rPr>
-        <w:lastRenderedPageBreak/>
         <w:t>Hardware and Software Compatibility</w:t>
       </w:r>
       <w:bookmarkEnd w:id="39"/>
@@ -9655,7 +9954,7 @@
           <w:rFonts w:cs="Intel Clear"/>
         </w:rPr>
       </w:pPr>
-      <w:bookmarkStart w:id="40" w:name="_Toc18580797"/>
+      <w:bookmarkStart w:id="40" w:name="_Toc19889342"/>
       <w:r>
         <w:rPr>
           <w:rFonts w:cs="Intel Clear"/>
@@ -9669,33 +9968,62 @@
         <w:pStyle w:val="Bullet0"/>
       </w:pPr>
       <w:r>
+        <w:t xml:space="preserve">Validated </w:t>
+      </w:r>
+      <w:r>
+        <w:t xml:space="preserve">SWBKC </w:t>
+      </w:r>
+      <w:r>
         <w:t xml:space="preserve">IFWI version: </w:t>
       </w:r>
-      <w:proofErr w:type="spellStart"/>
-      <w:r>
-        <w:t>BIOS.bin</w:t>
-      </w:r>
-      <w:proofErr w:type="spellEnd"/>
-      <w:r>
-        <w:t xml:space="preserve"> (EHL ER23)</w:t>
-      </w:r>
+      <w:hyperlink r:id="rId18" w:history="1">
+        <w:r>
+          <w:rPr>
+            <w:rStyle w:val="Hyperlink"/>
+            <w:rFonts w:ascii="Intel Clear" w:hAnsi="Intel Clear"/>
+            <w:sz w:val="20"/>
+            <w:szCs w:val="20"/>
+          </w:rPr>
+          <w:t>EHL ER23</w:t>
+        </w:r>
+      </w:hyperlink>
     </w:p>
     <w:p>
       <w:pPr>
         <w:pStyle w:val="Bullet0"/>
       </w:pPr>
       <w:r>
-        <w:t>GOP version: v1006</w:t>
-      </w:r>
+        <w:t xml:space="preserve">Validated SWBKC Test Cycle #5, IFWI version: </w:t>
+      </w:r>
+      <w:r>
+        <w:t>: </w:t>
+      </w:r>
+      <w:hyperlink r:id="rId19" w:history="1">
+        <w:r>
+          <w:rPr>
+            <w:rStyle w:val="Hyperlink"/>
+            <w:rFonts w:cs="Intel Clear"/>
+          </w:rPr>
+          <w:t>1384_00</w:t>
+        </w:r>
+      </w:hyperlink>
     </w:p>
     <w:p>
       <w:pPr>
+        <w:pStyle w:val="Bullet0"/>
+      </w:pPr>
+      <w:r>
+        <w:t>GOP version: v1006</w:t>
+      </w:r>
+    </w:p>
+    <w:p>
+      <w:pPr>
         <w:pStyle w:val="Heading2"/>
         <w:rPr>
           <w:rFonts w:cs="Intel Clear"/>
         </w:rPr>
       </w:pPr>
-      <w:bookmarkStart w:id="41" w:name="_Toc18580798"/>
+      <w:bookmarkStart w:id="41" w:name="_Toc19889343"/>
       <w:r>
         <w:rPr>
           <w:rFonts w:cs="Intel Clear"/>
@@ -9719,8 +10047,8 @@
       </w:r>
     </w:p>
     <w:sectPr>
-      <w:headerReference w:type="even" r:id="rId18"/>
-      <w:headerReference w:type="default" r:id="rId19"/>
+      <w:headerReference w:type="even" r:id="rId20"/>
+      <w:headerReference w:type="default" r:id="rId21"/>
       <w:type w:val="continuous"/>
       <w:pgSz w:w="12240" w:h="15840" w:code="1"/>
       <w:pgMar w:top="1958" w:right="1526" w:bottom="1800" w:left="2822" w:header="835" w:footer="720" w:gutter="0"/>
@@ -9808,7 +10136,18 @@
         <w:rStyle w:val="PageNumber"/>
       </w:rPr>
       <w:tab/>
-      <w:t>August 2019</w:t>
+    </w:r>
+    <w:r>
+      <w:rPr>
+        <w:rFonts w:cs="Intel Clear"/>
+      </w:rPr>
+      <w:t xml:space="preserve">September </w:t>
+    </w:r>
+    <w:r>
+      <w:rPr>
+        <w:rStyle w:val="PageNumber"/>
+      </w:rPr>
+      <w:t>2019</w:t>
     </w:r>
   </w:p>
   <w:p>
@@ -9889,7 +10228,13 @@
       </w:tabs>
     </w:pPr>
     <w:r>
-      <w:t>August 2019</w:t>
+      <w:rPr>
+        <w:rFonts w:cs="Intel Clear"/>
+      </w:rPr>
+      <w:t xml:space="preserve">September </w:t>
+    </w:r>
+    <w:r>
+      <w:t>2019</w:t>
     </w:r>
     <w:r>
       <w:tab/>
@@ -10356,7 +10701,7 @@
       <w:rPr>
         <w:noProof/>
       </w:rPr>
-      <w:t>Fixed Issues</w:t>
+      <w:t>Known Issues</w:t>
     </w:r>
     <w:r>
       <w:rPr>
@@ -10494,7 +10839,7 @@
       <w:rPr>
         <w:noProof/>
       </w:rPr>
-      <w:t>Known Issues</w:t>
+      <w:t>Related Documentation</w:t>
     </w:r>
     <w:r>
       <w:rPr>
@@ -16106,7 +16451,7 @@
 </file>
 
 <file path=customXml/itemProps4.xml><?xml version="1.0" encoding="utf-8"?>
-<ds:datastoreItem xmlns:ds="http://schemas.openxmlformats.org/officeDocument/2006/customXml" ds:itemID="{A63E0640-F17F-47BC-8352-8AB7D5B14DF8}">
+<ds:datastoreItem xmlns:ds="http://schemas.openxmlformats.org/officeDocument/2006/customXml" ds:itemID="{C793ABEC-173F-4D48-8E2E-29B0D899C69A}">
   <ds:schemaRefs>
     <ds:schemaRef ds:uri="http://schemas.openxmlformats.org/officeDocument/2006/bibliography"/>
   </ds:schemaRefs>

</xml_diff>